<commit_message>
Connect via X11 socket; scripts for wireshark and eclipse; updated instuction
</commit_message>
<xml_diff>
--- a/instructions/pl/Opis/DC_SDN_opis_srodowiska.docx
+++ b/instructions/pl/Opis/DC_SDN_opis_srodowiska.docx
@@ -170,48 +170,38 @@
           <w:sz w:val="32"/>
           <w:szCs w:val="24"/>
         </w:rPr>
-        <w:t>Bezpieczeństwo informacyjne</w:t>
+        <w:t>Bezpieczeństwo informacyjne w sieciach programowalnych</w:t>
       </w:r>
       <w:r>
         <w:rPr>
           <w:rFonts w:cs="Tahoma" w:ascii="Tahoma" w:hAnsi="Tahoma"/>
           <w:b/>
-          <w:bCs/>
           <w:i w:val="false"/>
           <w:iCs w:val="false"/>
           <w:sz w:val="32"/>
           <w:szCs w:val="24"/>
         </w:rPr>
-        <w:t xml:space="preserve"> w sieciach programowalnych</w:t>
-      </w:r>
+        <w:t xml:space="preserve"> </w:t>
+      </w:r>
+    </w:p>
+    <w:p>
+      <w:pPr>
+        <w:pStyle w:val="Normal"/>
+        <w:jc w:val="center"/>
+        <w:rPr>
+          <w:rFonts w:ascii="Tahoma" w:hAnsi="Tahoma" w:cs="Tahoma"/>
+          <w:b/>
+          <w:b/>
+          <w:sz w:val="32"/>
+          <w:szCs w:val="24"/>
+        </w:rPr>
+      </w:pPr>
       <w:r>
         <w:rPr>
           <w:rFonts w:cs="Tahoma" w:ascii="Tahoma" w:hAnsi="Tahoma"/>
           <w:b/>
-          <w:i w:val="false"/>
-          <w:iCs w:val="false"/>
           <w:sz w:val="32"/>
           <w:szCs w:val="24"/>
-        </w:rPr>
-        <w:t xml:space="preserve"> </w:t>
-      </w:r>
-    </w:p>
-    <w:p>
-      <w:pPr>
-        <w:pStyle w:val="Normal"/>
-        <w:jc w:val="center"/>
-        <w:rPr>
-          <w:rFonts w:ascii="Tahoma" w:hAnsi="Tahoma" w:cs="Tahoma"/>
-          <w:b/>
-          <w:b/>
-          <w:sz w:val="32"/>
-          <w:szCs w:val="24"/>
-        </w:rPr>
-      </w:pPr>
-      <w:r>
-        <w:rPr>
-          <w:i w:val="false"/>
-          <w:iCs w:val="false"/>
         </w:rPr>
       </w:r>
     </w:p>
@@ -743,16 +733,7 @@
           <w:sz w:val="24"/>
           <w:szCs w:val="24"/>
         </w:rPr>
-        <w:t xml:space="preserve">Komputer klasy PC z systemem operacyjnym z rodziny Debian/Ubuntu (lub inny Linux z modułem openvswitch standardowo dołączonym do jądra) </w:t>
-      </w:r>
-      <w:r>
-        <w:rPr>
-          <w:b w:val="false"/>
-          <w:bCs w:val="false"/>
-          <w:sz w:val="24"/>
-          <w:szCs w:val="24"/>
-        </w:rPr>
-        <w:t>lub Mac OS</w:t>
+        <w:t>Komputer klasy PC z systemem operacyjnym z rodziny Debian/Ubuntu (lub inny Linux z modułem openvswitch standardowo dołączonym do jądra) lub Mac OS</w:t>
       </w:r>
     </w:p>
     <w:p>
@@ -763,31 +744,16 @@
           <w:numId w:val="1"/>
         </w:numPr>
         <w:jc w:val="left"/>
-        <w:rPr>
-          <w:b w:val="false"/>
-          <w:b w:val="false"/>
-          <w:bCs w:val="false"/>
-          <w:sz w:val="24"/>
-          <w:szCs w:val="24"/>
-        </w:rPr>
-      </w:pPr>
-      <w:r>
-        <w:rPr>
-          <w:b w:val="false"/>
-          <w:bCs w:val="false"/>
-          <w:sz w:val="24"/>
-          <w:szCs w:val="24"/>
-        </w:rPr>
-        <w:t xml:space="preserve">Zainstalowany Docker </w:t>
-      </w:r>
-      <w:r>
-        <w:rPr>
-          <w:b w:val="false"/>
-          <w:bCs w:val="false"/>
-          <w:sz w:val="24"/>
-          <w:szCs w:val="24"/>
-        </w:rPr>
-        <w:t>CE (</w:t>
+        <w:rPr/>
+      </w:pPr>
+      <w:r>
+        <w:rPr>
+          <w:b w:val="false"/>
+          <w:bCs w:val="false"/>
+          <w:sz w:val="24"/>
+          <w:szCs w:val="24"/>
+        </w:rPr>
+        <w:t>Zainstalowany Docker CE (</w:t>
       </w:r>
       <w:hyperlink r:id="rId2">
         <w:r>
@@ -819,13 +785,7 @@
           <w:numId w:val="1"/>
         </w:numPr>
         <w:jc w:val="left"/>
-        <w:rPr>
-          <w:b w:val="false"/>
-          <w:b w:val="false"/>
-          <w:bCs w:val="false"/>
-          <w:sz w:val="24"/>
-          <w:szCs w:val="24"/>
-        </w:rPr>
+        <w:rPr/>
       </w:pPr>
       <w:r>
         <w:rPr>
@@ -848,61 +808,53 @@
           <w:t>https://pl.wikipedia.org/wiki/Git_(oprogramowanie</w:t>
         </w:r>
       </w:hyperlink>
+      <w:r>
+        <w:rPr>
+          <w:b w:val="false"/>
+          <w:bCs w:val="false"/>
+          <w:sz w:val="24"/>
+          <w:szCs w:val="24"/>
+        </w:rPr>
+        <w:t>))</w:t>
+      </w:r>
+    </w:p>
+    <w:p>
+      <w:pPr>
+        <w:pStyle w:val="Normal"/>
+        <w:jc w:val="left"/>
+        <w:rPr>
+          <w:b w:val="false"/>
+          <w:b w:val="false"/>
+          <w:bCs w:val="false"/>
+          <w:sz w:val="24"/>
+          <w:szCs w:val="24"/>
+        </w:rPr>
+      </w:pPr>
+      <w:r>
+        <w:rPr>
+          <w:b w:val="false"/>
+          <w:bCs w:val="false"/>
+          <w:sz w:val="24"/>
+          <w:szCs w:val="24"/>
+        </w:rPr>
+      </w:r>
+    </w:p>
+    <w:p>
+      <w:pPr>
+        <w:pStyle w:val="Normal"/>
+        <w:jc w:val="left"/>
+        <w:rPr/>
+      </w:pPr>
+      <w:r>
+        <w:rPr>
+          <w:b w:val="false"/>
+          <w:bCs w:val="false"/>
+          <w:sz w:val="24"/>
+          <w:szCs w:val="24"/>
+        </w:rPr>
+        <w:t>Do przeprowadzenia zajęć laboratoryjnych został przygotowany obraz Dockera zawierający niezbędne oprogoramowanie. Obraz Dockera dostępny jest w repozytorium (</w:t>
+      </w:r>
       <w:hyperlink r:id="rId4">
-        <w:r>
-          <w:rPr>
-            <w:b w:val="false"/>
-            <w:bCs w:val="false"/>
-            <w:sz w:val="24"/>
-            <w:szCs w:val="24"/>
-          </w:rPr>
-          <w:t>))</w:t>
-        </w:r>
-      </w:hyperlink>
-    </w:p>
-    <w:p>
-      <w:pPr>
-        <w:pStyle w:val="Normal"/>
-        <w:jc w:val="left"/>
-        <w:rPr>
-          <w:b w:val="false"/>
-          <w:b w:val="false"/>
-          <w:bCs w:val="false"/>
-          <w:sz w:val="24"/>
-          <w:szCs w:val="24"/>
-        </w:rPr>
-      </w:pPr>
-      <w:r>
-        <w:rPr>
-          <w:b w:val="false"/>
-          <w:bCs w:val="false"/>
-          <w:sz w:val="24"/>
-          <w:szCs w:val="24"/>
-        </w:rPr>
-      </w:r>
-    </w:p>
-    <w:p>
-      <w:pPr>
-        <w:pStyle w:val="Normal"/>
-        <w:jc w:val="left"/>
-        <w:rPr>
-          <w:b w:val="false"/>
-          <w:b w:val="false"/>
-          <w:bCs w:val="false"/>
-          <w:sz w:val="24"/>
-          <w:szCs w:val="24"/>
-        </w:rPr>
-      </w:pPr>
-      <w:r>
-        <w:rPr>
-          <w:b w:val="false"/>
-          <w:bCs w:val="false"/>
-          <w:sz w:val="24"/>
-          <w:szCs w:val="24"/>
-        </w:rPr>
-        <w:t>Do przeprowadzenia zajęć laboratoryjnych został przygotowany obraz Dockera zawierający niezbędne oprogoramowanie. Obraz Dockera dostępny jest w repozytorium (</w:t>
-      </w:r>
-      <w:hyperlink r:id="rId5">
         <w:r>
           <w:rPr>
             <w:rStyle w:val="InternetLink"/>
@@ -914,17 +866,15 @@
           <w:t>https://hub.docker.com/r/sszwaczyk/docker-sdn-labs/</w:t>
         </w:r>
       </w:hyperlink>
-      <w:hyperlink r:id="rId6">
-        <w:r>
-          <w:rPr>
-            <w:b w:val="false"/>
-            <w:bCs w:val="false"/>
-            <w:sz w:val="24"/>
-            <w:szCs w:val="24"/>
-          </w:rPr>
-          <w:t>), aby go pobrać należy wkonać komendę:</w:t>
-        </w:r>
-      </w:hyperlink>
+      <w:r>
+        <w:rPr>
+          <w:b w:val="false"/>
+          <w:bCs w:val="false"/>
+          <w:sz w:val="24"/>
+          <w:szCs w:val="24"/>
+        </w:rPr>
+        <w:t>), aby go pobrać należy wkonać komendę:</w:t>
+      </w:r>
     </w:p>
     <w:p>
       <w:pPr>
@@ -1004,16 +954,7 @@
       <w:pPr>
         <w:pStyle w:val="Normal"/>
         <w:jc w:val="left"/>
-        <w:rPr>
-          <w:b w:val="false"/>
-          <w:b w:val="false"/>
-          <w:bCs w:val="false"/>
-          <w:i w:val="false"/>
-          <w:i w:val="false"/>
-          <w:iCs w:val="false"/>
-          <w:sz w:val="24"/>
-          <w:szCs w:val="24"/>
-        </w:rPr>
+        <w:rPr/>
       </w:pPr>
       <w:r>
         <w:rPr>
@@ -1026,7 +967,7 @@
         </w:rPr>
         <w:t>Po pobraniu obraz jest gotowy do użycia. W celu ułatwienia korzystania z tego obrazu przygotowano skypty pozwalające na uruchomienia, dołączenia oraz zatrzymanie kontenera. Skrypty dostępnę są poprzez repozytorium github (</w:t>
       </w:r>
-      <w:hyperlink r:id="rId7">
+      <w:hyperlink r:id="rId5">
         <w:r>
           <w:rPr>
             <w:rStyle w:val="InternetLink"/>
@@ -1040,19 +981,17 @@
           <w:t>https://github.com/sszwaczyk/docker-sdn-labs</w:t>
         </w:r>
       </w:hyperlink>
-      <w:hyperlink r:id="rId8">
-        <w:r>
-          <w:rPr>
-            <w:b w:val="false"/>
-            <w:bCs w:val="false"/>
-            <w:i w:val="false"/>
-            <w:iCs w:val="false"/>
-            <w:sz w:val="24"/>
-            <w:szCs w:val="24"/>
-          </w:rPr>
-          <w:t>), aby je pobrać należy wykonać komendę:</w:t>
-        </w:r>
-      </w:hyperlink>
+      <w:r>
+        <w:rPr>
+          <w:b w:val="false"/>
+          <w:bCs w:val="false"/>
+          <w:i w:val="false"/>
+          <w:iCs w:val="false"/>
+          <w:sz w:val="24"/>
+          <w:szCs w:val="24"/>
+        </w:rPr>
+        <w:t>), aby je pobrać należy wykonać komendę:</w:t>
+      </w:r>
     </w:p>
     <w:p>
       <w:pPr>
@@ -1084,16 +1023,7 @@
       <w:pPr>
         <w:pStyle w:val="Normal"/>
         <w:jc w:val="center"/>
-        <w:rPr>
-          <w:b w:val="false"/>
-          <w:b w:val="false"/>
-          <w:bCs w:val="false"/>
-          <w:i/>
-          <w:i/>
-          <w:iCs/>
-          <w:sz w:val="24"/>
-          <w:szCs w:val="24"/>
-        </w:rPr>
+        <w:rPr/>
       </w:pPr>
       <w:r>
         <w:rPr>
@@ -1106,7 +1036,670 @@
         </w:rPr>
         <w:t xml:space="preserve">git clone </w:t>
       </w:r>
-      <w:hyperlink r:id="rId9">
+      <w:r>
+        <w:rPr>
+          <w:b w:val="false"/>
+          <w:bCs w:val="false"/>
+          <w:i/>
+          <w:iCs/>
+          <w:sz w:val="24"/>
+          <w:szCs w:val="24"/>
+        </w:rPr>
+        <w:t>https://github.com/sszwaczyk/docker-sdn-labs.git</w:t>
+      </w:r>
+    </w:p>
+    <w:p>
+      <w:pPr>
+        <w:pStyle w:val="Normal"/>
+        <w:jc w:val="center"/>
+        <w:rPr>
+          <w:b w:val="false"/>
+          <w:b w:val="false"/>
+          <w:bCs w:val="false"/>
+          <w:i/>
+          <w:i/>
+          <w:iCs/>
+          <w:sz w:val="24"/>
+          <w:szCs w:val="24"/>
+        </w:rPr>
+      </w:pPr>
+      <w:r>
+        <w:rPr>
+          <w:b w:val="false"/>
+          <w:bCs w:val="false"/>
+          <w:i/>
+          <w:iCs/>
+          <w:sz w:val="24"/>
+          <w:szCs w:val="24"/>
+        </w:rPr>
+      </w:r>
+    </w:p>
+    <w:p>
+      <w:pPr>
+        <w:pStyle w:val="Normal"/>
+        <w:jc w:val="left"/>
+        <w:rPr>
+          <w:b w:val="false"/>
+          <w:b w:val="false"/>
+          <w:bCs w:val="false"/>
+          <w:i w:val="false"/>
+          <w:i w:val="false"/>
+          <w:iCs w:val="false"/>
+          <w:sz w:val="24"/>
+          <w:szCs w:val="24"/>
+        </w:rPr>
+      </w:pPr>
+      <w:r>
+        <w:rPr>
+          <w:b w:val="false"/>
+          <w:bCs w:val="false"/>
+          <w:i w:val="false"/>
+          <w:iCs w:val="false"/>
+          <w:sz w:val="24"/>
+          <w:szCs w:val="24"/>
+        </w:rPr>
+        <w:t>Zostanie pobrany folder ze skryptami (run.sh, attach.sh, stop.sh).</w:t>
+      </w:r>
+    </w:p>
+    <w:p>
+      <w:pPr>
+        <w:pStyle w:val="Normal"/>
+        <w:jc w:val="left"/>
+        <w:rPr>
+          <w:b w:val="false"/>
+          <w:b w:val="false"/>
+          <w:bCs w:val="false"/>
+          <w:i w:val="false"/>
+          <w:i w:val="false"/>
+          <w:iCs w:val="false"/>
+          <w:sz w:val="24"/>
+          <w:szCs w:val="24"/>
+        </w:rPr>
+      </w:pPr>
+      <w:r>
+        <w:rPr>
+          <w:b w:val="false"/>
+          <w:bCs w:val="false"/>
+          <w:i w:val="false"/>
+          <w:iCs w:val="false"/>
+          <w:sz w:val="24"/>
+          <w:szCs w:val="24"/>
+        </w:rPr>
+      </w:r>
+    </w:p>
+    <w:p>
+      <w:pPr>
+        <w:pStyle w:val="Normal"/>
+        <w:jc w:val="left"/>
+        <w:rPr>
+          <w:b/>
+          <w:b/>
+          <w:bCs/>
+          <w:i w:val="false"/>
+          <w:i w:val="false"/>
+          <w:iCs w:val="false"/>
+          <w:sz w:val="28"/>
+          <w:szCs w:val="28"/>
+        </w:rPr>
+      </w:pPr>
+      <w:r>
+        <w:rPr>
+          <w:b/>
+          <w:bCs/>
+          <w:i w:val="false"/>
+          <w:iCs w:val="false"/>
+          <w:sz w:val="28"/>
+          <w:szCs w:val="28"/>
+        </w:rPr>
+        <w:t>3. Praca z kontenerem</w:t>
+      </w:r>
+    </w:p>
+    <w:p>
+      <w:pPr>
+        <w:pStyle w:val="Normal"/>
+        <w:jc w:val="left"/>
+        <w:rPr>
+          <w:b/>
+          <w:b/>
+          <w:bCs/>
+          <w:i w:val="false"/>
+          <w:i w:val="false"/>
+          <w:iCs w:val="false"/>
+          <w:sz w:val="24"/>
+          <w:szCs w:val="24"/>
+        </w:rPr>
+      </w:pPr>
+      <w:r>
+        <w:rPr>
+          <w:b/>
+          <w:bCs/>
+          <w:i w:val="false"/>
+          <w:iCs w:val="false"/>
+          <w:sz w:val="24"/>
+          <w:szCs w:val="24"/>
+        </w:rPr>
+      </w:r>
+    </w:p>
+    <w:p>
+      <w:pPr>
+        <w:pStyle w:val="Normal"/>
+        <w:jc w:val="left"/>
+        <w:rPr>
+          <w:b w:val="false"/>
+          <w:b w:val="false"/>
+          <w:bCs w:val="false"/>
+          <w:i w:val="false"/>
+          <w:i w:val="false"/>
+          <w:iCs w:val="false"/>
+          <w:sz w:val="24"/>
+          <w:szCs w:val="24"/>
+        </w:rPr>
+      </w:pPr>
+      <w:r>
+        <w:rPr>
+          <w:b w:val="false"/>
+          <w:bCs w:val="false"/>
+          <w:i w:val="false"/>
+          <w:iCs w:val="false"/>
+          <w:sz w:val="24"/>
+          <w:szCs w:val="24"/>
+        </w:rPr>
+        <w:t xml:space="preserve">Na komputerach w laboratorium wszystkie skrypty wykorzystywane w instrukcji znajdują się w katalogu </w:t>
+      </w:r>
+      <w:r>
+        <w:rPr>
+          <w:b w:val="false"/>
+          <w:bCs w:val="false"/>
+          <w:i/>
+          <w:iCs/>
+          <w:sz w:val="24"/>
+          <w:szCs w:val="24"/>
+        </w:rPr>
+        <w:t>/home/student/SDN/docker-sdn-labs.</w:t>
+      </w:r>
+    </w:p>
+    <w:p>
+      <w:pPr>
+        <w:pStyle w:val="Normal"/>
+        <w:jc w:val="left"/>
+        <w:rPr>
+          <w:b/>
+          <w:b/>
+          <w:bCs/>
+          <w:i w:val="false"/>
+          <w:i w:val="false"/>
+          <w:iCs w:val="false"/>
+          <w:sz w:val="24"/>
+          <w:szCs w:val="24"/>
+        </w:rPr>
+      </w:pPr>
+      <w:r>
+        <w:rPr>
+          <w:b/>
+          <w:bCs/>
+          <w:i w:val="false"/>
+          <w:iCs w:val="false"/>
+          <w:sz w:val="24"/>
+          <w:szCs w:val="24"/>
+        </w:rPr>
+      </w:r>
+    </w:p>
+    <w:p>
+      <w:pPr>
+        <w:pStyle w:val="Normal"/>
+        <w:jc w:val="left"/>
+        <w:rPr>
+          <w:b/>
+          <w:b/>
+          <w:bCs/>
+          <w:i w:val="false"/>
+          <w:i w:val="false"/>
+          <w:iCs w:val="false"/>
+          <w:sz w:val="24"/>
+          <w:szCs w:val="24"/>
+        </w:rPr>
+      </w:pPr>
+      <w:r>
+        <w:rPr>
+          <w:b/>
+          <w:bCs/>
+          <w:i w:val="false"/>
+          <w:iCs w:val="false"/>
+          <w:sz w:val="24"/>
+          <w:szCs w:val="24"/>
+        </w:rPr>
+        <w:t>3.1 Uruchamianie</w:t>
+      </w:r>
+    </w:p>
+    <w:p>
+      <w:pPr>
+        <w:pStyle w:val="Normal"/>
+        <w:jc w:val="left"/>
+        <w:rPr>
+          <w:b/>
+          <w:b/>
+          <w:bCs/>
+          <w:i w:val="false"/>
+          <w:i w:val="false"/>
+          <w:iCs w:val="false"/>
+          <w:sz w:val="24"/>
+          <w:szCs w:val="24"/>
+        </w:rPr>
+      </w:pPr>
+      <w:r>
+        <w:rPr>
+          <w:b/>
+          <w:bCs/>
+          <w:i w:val="false"/>
+          <w:iCs w:val="false"/>
+          <w:sz w:val="24"/>
+          <w:szCs w:val="24"/>
+        </w:rPr>
+      </w:r>
+    </w:p>
+    <w:p>
+      <w:pPr>
+        <w:pStyle w:val="Normal"/>
+        <w:jc w:val="left"/>
+        <w:rPr>
+          <w:b w:val="false"/>
+          <w:b w:val="false"/>
+          <w:bCs w:val="false"/>
+          <w:i w:val="false"/>
+          <w:i w:val="false"/>
+          <w:iCs w:val="false"/>
+          <w:sz w:val="24"/>
+          <w:szCs w:val="24"/>
+        </w:rPr>
+      </w:pPr>
+      <w:r>
+        <w:rPr>
+          <w:b w:val="false"/>
+          <w:bCs w:val="false"/>
+          <w:i w:val="false"/>
+          <w:iCs w:val="false"/>
+          <w:sz w:val="24"/>
+          <w:szCs w:val="24"/>
+        </w:rPr>
+        <w:t xml:space="preserve">Aby uruchomić kontener wystarczy uruchomić skrypt </w:t>
+      </w:r>
+      <w:r>
+        <w:rPr>
+          <w:b w:val="false"/>
+          <w:bCs w:val="false"/>
+          <w:i w:val="false"/>
+          <w:iCs w:val="false"/>
+          <w:sz w:val="24"/>
+          <w:szCs w:val="24"/>
+          <w:u w:val="single"/>
+        </w:rPr>
+        <w:t>run.sh.</w:t>
+      </w:r>
+      <w:r>
+        <w:rPr>
+          <w:b w:val="false"/>
+          <w:bCs w:val="false"/>
+          <w:i w:val="false"/>
+          <w:iCs w:val="false"/>
+          <w:sz w:val="24"/>
+          <w:szCs w:val="24"/>
+        </w:rPr>
+        <w:t xml:space="preserve"> Zawartość tego skrpytu:</w:t>
+      </w:r>
+    </w:p>
+    <w:p>
+      <w:pPr>
+        <w:pStyle w:val="Normal"/>
+        <w:jc w:val="left"/>
+        <w:rPr>
+          <w:b w:val="false"/>
+          <w:b w:val="false"/>
+          <w:bCs w:val="false"/>
+          <w:i w:val="false"/>
+          <w:i w:val="false"/>
+          <w:iCs w:val="false"/>
+          <w:sz w:val="24"/>
+          <w:szCs w:val="24"/>
+        </w:rPr>
+      </w:pPr>
+      <w:r>
+        <w:rPr>
+          <w:b w:val="false"/>
+          <w:bCs w:val="false"/>
+          <w:i w:val="false"/>
+          <w:iCs w:val="false"/>
+          <w:sz w:val="24"/>
+          <w:szCs w:val="24"/>
+        </w:rPr>
+      </w:r>
+    </w:p>
+    <w:p>
+      <w:pPr>
+        <w:pStyle w:val="Normal"/>
+        <w:jc w:val="left"/>
+        <w:rPr/>
+      </w:pPr>
+      <w:r>
+        <w:rPr>
+          <w:b w:val="false"/>
+          <w:bCs w:val="false"/>
+          <w:i/>
+          <w:iCs/>
+          <w:sz w:val="24"/>
+          <w:szCs w:val="24"/>
+        </w:rPr>
+        <w:t>#!/bin/bash</w:t>
+      </w:r>
+    </w:p>
+    <w:p>
+      <w:pPr>
+        <w:pStyle w:val="Normal"/>
+        <w:jc w:val="left"/>
+        <w:rPr/>
+      </w:pPr>
+      <w:r>
+        <w:rPr>
+          <w:b w:val="false"/>
+          <w:bCs w:val="false"/>
+          <w:i/>
+          <w:iCs/>
+          <w:sz w:val="24"/>
+          <w:szCs w:val="24"/>
+        </w:rPr>
+        <w:t>xhost +</w:t>
+      </w:r>
+    </w:p>
+    <w:p>
+      <w:pPr>
+        <w:pStyle w:val="Normal"/>
+        <w:jc w:val="left"/>
+        <w:rPr/>
+      </w:pPr>
+      <w:r>
+        <w:rPr>
+          <w:b w:val="false"/>
+          <w:bCs w:val="false"/>
+          <w:i/>
+          <w:iCs/>
+          <w:sz w:val="24"/>
+          <w:szCs w:val="24"/>
+        </w:rPr>
+        <w:t>docker run -tid --privileged --rm -e DISPLAY=$DISPLAY -v /tmp/.X11-unix:/tmp/.X11-unix --name=</w:t>
+      </w:r>
+      <w:r>
+        <w:rPr>
+          <w:b w:val="false"/>
+          <w:bCs w:val="false"/>
+          <w:i/>
+          <w:iCs/>
+          <w:sz w:val="24"/>
+          <w:szCs w:val="24"/>
+        </w:rPr>
+        <w:t>sdn</w:t>
+      </w:r>
+      <w:r>
+        <w:rPr>
+          <w:b w:val="false"/>
+          <w:bCs w:val="false"/>
+          <w:i/>
+          <w:iCs/>
+          <w:sz w:val="24"/>
+          <w:szCs w:val="24"/>
+        </w:rPr>
+        <w:t>-labs sszwaczyk/</w:t>
+      </w:r>
+      <w:r>
+        <w:rPr>
+          <w:b w:val="false"/>
+          <w:bCs w:val="false"/>
+          <w:i/>
+          <w:iCs/>
+          <w:sz w:val="24"/>
+          <w:szCs w:val="24"/>
+        </w:rPr>
+        <w:t>docker-sdn</w:t>
+      </w:r>
+      <w:r>
+        <w:rPr>
+          <w:b w:val="false"/>
+          <w:bCs w:val="false"/>
+          <w:i/>
+          <w:iCs/>
+          <w:sz w:val="24"/>
+          <w:szCs w:val="24"/>
+        </w:rPr>
+        <w:t>-labs</w:t>
+      </w:r>
+    </w:p>
+    <w:p>
+      <w:pPr>
+        <w:pStyle w:val="Normal"/>
+        <w:jc w:val="left"/>
+        <w:rPr/>
+      </w:pPr>
+      <w:r>
+        <w:rPr>
+          <w:b w:val="false"/>
+          <w:bCs w:val="false"/>
+          <w:i/>
+          <w:iCs/>
+          <w:sz w:val="24"/>
+          <w:szCs w:val="24"/>
+        </w:rPr>
+        <w:t>attach.sh</w:t>
+      </w:r>
+    </w:p>
+    <w:p>
+      <w:pPr>
+        <w:pStyle w:val="Normal"/>
+        <w:jc w:val="left"/>
+        <w:rPr>
+          <w:b w:val="false"/>
+          <w:b w:val="false"/>
+          <w:bCs w:val="false"/>
+          <w:i/>
+          <w:i/>
+          <w:iCs/>
+          <w:sz w:val="24"/>
+          <w:szCs w:val="24"/>
+        </w:rPr>
+      </w:pPr>
+      <w:r>
+        <w:rPr>
+          <w:b w:val="false"/>
+          <w:bCs w:val="false"/>
+          <w:i/>
+          <w:iCs/>
+          <w:sz w:val="24"/>
+          <w:szCs w:val="24"/>
+        </w:rPr>
+      </w:r>
+    </w:p>
+    <w:p>
+      <w:pPr>
+        <w:pStyle w:val="Normal"/>
+        <w:jc w:val="left"/>
+        <w:rPr>
+          <w:b w:val="false"/>
+          <w:b w:val="false"/>
+          <w:bCs w:val="false"/>
+          <w:i w:val="false"/>
+          <w:i w:val="false"/>
+          <w:iCs w:val="false"/>
+          <w:sz w:val="24"/>
+          <w:szCs w:val="24"/>
+        </w:rPr>
+      </w:pPr>
+      <w:r>
+        <w:rPr>
+          <w:b w:val="false"/>
+          <w:bCs w:val="false"/>
+          <w:i w:val="false"/>
+          <w:iCs w:val="false"/>
+          <w:sz w:val="24"/>
+          <w:szCs w:val="24"/>
+        </w:rPr>
+        <w:t>Skrypt wykonuje polecenie run w celu uruchomienia wcześniej pobranego obrazu sszwaczyk/docker-sdn-labs. Następnie łączy się do uruchomionego kontenera. Opis pozostałych opcji można znaleźć w pomocy. Po uruchomieniu kontenera w konsoli powinień pojawić się jego ID:</w:t>
+      </w:r>
+    </w:p>
+    <w:p>
+      <w:pPr>
+        <w:pStyle w:val="Normal"/>
+        <w:jc w:val="left"/>
+        <w:rPr>
+          <w:b w:val="false"/>
+          <w:b w:val="false"/>
+          <w:bCs w:val="false"/>
+          <w:i w:val="false"/>
+          <w:i w:val="false"/>
+          <w:iCs w:val="false"/>
+          <w:sz w:val="24"/>
+          <w:szCs w:val="24"/>
+        </w:rPr>
+      </w:pPr>
+      <w:r>
+        <w:rPr>
+          <w:b w:val="false"/>
+          <w:bCs w:val="false"/>
+          <w:i w:val="false"/>
+          <w:iCs w:val="false"/>
+          <w:sz w:val="24"/>
+          <w:szCs w:val="24"/>
+        </w:rPr>
+      </w:r>
+    </w:p>
+    <w:p>
+      <w:pPr>
+        <w:pStyle w:val="Normal"/>
+        <w:jc w:val="left"/>
+        <w:rPr/>
+      </w:pPr>
+      <w:r>
+        <w:rPr>
+          <w:b w:val="false"/>
+          <w:bCs w:val="false"/>
+          <w:i/>
+          <w:iCs/>
+          <w:sz w:val="24"/>
+          <w:szCs w:val="24"/>
+        </w:rPr>
+        <w:t xml:space="preserve">$ ./run.sh </w:t>
+      </w:r>
+    </w:p>
+    <w:p>
+      <w:pPr>
+        <w:pStyle w:val="Normal"/>
+        <w:jc w:val="left"/>
+        <w:rPr/>
+      </w:pPr>
+      <w:r>
+        <w:rPr>
+          <w:b w:val="false"/>
+          <w:bCs w:val="false"/>
+          <w:i/>
+          <w:iCs/>
+          <w:sz w:val="24"/>
+          <w:szCs w:val="24"/>
+        </w:rPr>
+        <w:t>access control disabled, clients can connect from any host</w:t>
+      </w:r>
+    </w:p>
+    <w:p>
+      <w:pPr>
+        <w:pStyle w:val="Normal"/>
+        <w:jc w:val="left"/>
+        <w:rPr/>
+      </w:pPr>
+      <w:r>
+        <w:rPr>
+          <w:b w:val="false"/>
+          <w:bCs w:val="false"/>
+          <w:i/>
+          <w:iCs/>
+          <w:sz w:val="24"/>
+          <w:szCs w:val="24"/>
+        </w:rPr>
+        <w:t>c74500f93de6b63e25ae556afbc9672500ac92d464be4a769bc4da4eafbaf31f</w:t>
+      </w:r>
+    </w:p>
+    <w:p>
+      <w:pPr>
+        <w:pStyle w:val="Normal"/>
+        <w:jc w:val="left"/>
+        <w:rPr/>
+      </w:pPr>
+      <w:r>
+        <w:rPr>
+          <w:b w:val="false"/>
+          <w:bCs w:val="false"/>
+          <w:i/>
+          <w:iCs/>
+          <w:sz w:val="24"/>
+          <w:szCs w:val="24"/>
+        </w:rPr>
+        <w:t>To run a command as administrator (user "root"), use "sudo &lt;command&gt;".</w:t>
+      </w:r>
+    </w:p>
+    <w:p>
+      <w:pPr>
+        <w:pStyle w:val="Normal"/>
+        <w:jc w:val="left"/>
+        <w:rPr/>
+      </w:pPr>
+      <w:r>
+        <w:rPr>
+          <w:b w:val="false"/>
+          <w:bCs w:val="false"/>
+          <w:i/>
+          <w:iCs/>
+          <w:sz w:val="24"/>
+          <w:szCs w:val="24"/>
+        </w:rPr>
+        <w:t>See "man sudo_root" for details.</w:t>
+      </w:r>
+    </w:p>
+    <w:p>
+      <w:pPr>
+        <w:pStyle w:val="Normal"/>
+        <w:jc w:val="left"/>
+        <w:rPr>
+          <w:b w:val="false"/>
+          <w:b w:val="false"/>
+          <w:bCs w:val="false"/>
+          <w:i/>
+          <w:i/>
+          <w:iCs/>
+          <w:sz w:val="24"/>
+          <w:szCs w:val="24"/>
+        </w:rPr>
+      </w:pPr>
+      <w:r>
+        <w:rPr>
+          <w:b w:val="false"/>
+          <w:bCs w:val="false"/>
+          <w:i/>
+          <w:iCs/>
+          <w:sz w:val="24"/>
+          <w:szCs w:val="24"/>
+        </w:rPr>
+      </w:r>
+    </w:p>
+    <w:p>
+      <w:pPr>
+        <w:pStyle w:val="Normal"/>
+        <w:jc w:val="left"/>
+        <w:rPr>
+          <w:b w:val="false"/>
+          <w:b w:val="false"/>
+          <w:bCs w:val="false"/>
+          <w:i/>
+          <w:i/>
+          <w:iCs/>
+          <w:sz w:val="24"/>
+          <w:szCs w:val="24"/>
+        </w:rPr>
+      </w:pPr>
+      <w:hyperlink r:id="rId6">
         <w:r>
           <w:rPr>
             <w:rStyle w:val="InternetLink"/>
@@ -1117,10 +1710,10 @@
             <w:sz w:val="24"/>
             <w:szCs w:val="24"/>
           </w:rPr>
-          <w:t>git@github.com</w:t>
+          <w:t>student@c74500f93de6</w:t>
         </w:r>
       </w:hyperlink>
-      <w:hyperlink r:id="rId10">
+      <w:hyperlink r:id="rId7">
         <w:r>
           <w:rPr>
             <w:b w:val="false"/>
@@ -1130,536 +1723,13 @@
             <w:sz w:val="24"/>
             <w:szCs w:val="24"/>
           </w:rPr>
-          <w:t>:sszwaczyk/docker-sdn-labs.git</w:t>
+          <w:t>:/$</w:t>
         </w:r>
       </w:hyperlink>
     </w:p>
     <w:p>
       <w:pPr>
         <w:pStyle w:val="Normal"/>
-        <w:jc w:val="center"/>
-        <w:rPr>
-          <w:b w:val="false"/>
-          <w:b w:val="false"/>
-          <w:bCs w:val="false"/>
-          <w:i/>
-          <w:i/>
-          <w:iCs/>
-          <w:sz w:val="24"/>
-          <w:szCs w:val="24"/>
-        </w:rPr>
-      </w:pPr>
-      <w:r>
-        <w:rPr>
-          <w:b w:val="false"/>
-          <w:bCs w:val="false"/>
-          <w:i/>
-          <w:iCs/>
-          <w:sz w:val="24"/>
-          <w:szCs w:val="24"/>
-        </w:rPr>
-      </w:r>
-    </w:p>
-    <w:p>
-      <w:pPr>
-        <w:pStyle w:val="Normal"/>
-        <w:jc w:val="left"/>
-        <w:rPr>
-          <w:b w:val="false"/>
-          <w:b w:val="false"/>
-          <w:bCs w:val="false"/>
-          <w:i w:val="false"/>
-          <w:i w:val="false"/>
-          <w:iCs w:val="false"/>
-          <w:sz w:val="24"/>
-          <w:szCs w:val="24"/>
-        </w:rPr>
-      </w:pPr>
-      <w:r>
-        <w:rPr>
-          <w:b w:val="false"/>
-          <w:bCs w:val="false"/>
-          <w:i w:val="false"/>
-          <w:iCs w:val="false"/>
-          <w:sz w:val="24"/>
-          <w:szCs w:val="24"/>
-        </w:rPr>
-        <w:t>Zostanie pobrany folder ze skryptami (run.sh, attach.sh, stop.sh).</w:t>
-      </w:r>
-    </w:p>
-    <w:p>
-      <w:pPr>
-        <w:pStyle w:val="Normal"/>
-        <w:jc w:val="left"/>
-        <w:rPr>
-          <w:b w:val="false"/>
-          <w:b w:val="false"/>
-          <w:bCs w:val="false"/>
-          <w:i w:val="false"/>
-          <w:i w:val="false"/>
-          <w:iCs w:val="false"/>
-          <w:sz w:val="24"/>
-          <w:szCs w:val="24"/>
-        </w:rPr>
-      </w:pPr>
-      <w:r>
-        <w:rPr>
-          <w:b w:val="false"/>
-          <w:bCs w:val="false"/>
-          <w:i w:val="false"/>
-          <w:iCs w:val="false"/>
-          <w:sz w:val="24"/>
-          <w:szCs w:val="24"/>
-        </w:rPr>
-      </w:r>
-    </w:p>
-    <w:p>
-      <w:pPr>
-        <w:pStyle w:val="Normal"/>
-        <w:jc w:val="left"/>
-        <w:rPr>
-          <w:b/>
-          <w:b/>
-          <w:bCs/>
-          <w:i w:val="false"/>
-          <w:i w:val="false"/>
-          <w:iCs w:val="false"/>
-          <w:sz w:val="28"/>
-          <w:szCs w:val="28"/>
-        </w:rPr>
-      </w:pPr>
-      <w:r>
-        <w:rPr>
-          <w:b/>
-          <w:bCs/>
-          <w:i w:val="false"/>
-          <w:iCs w:val="false"/>
-          <w:sz w:val="28"/>
-          <w:szCs w:val="28"/>
-        </w:rPr>
-        <w:t>3. Praca z kontenerem</w:t>
-      </w:r>
-    </w:p>
-    <w:p>
-      <w:pPr>
-        <w:pStyle w:val="Normal"/>
-        <w:jc w:val="left"/>
-        <w:rPr>
-          <w:b/>
-          <w:b/>
-          <w:bCs/>
-          <w:i w:val="false"/>
-          <w:i w:val="false"/>
-          <w:iCs w:val="false"/>
-          <w:sz w:val="24"/>
-          <w:szCs w:val="24"/>
-        </w:rPr>
-      </w:pPr>
-      <w:r>
-        <w:rPr>
-          <w:b/>
-          <w:bCs/>
-          <w:i w:val="false"/>
-          <w:iCs w:val="false"/>
-          <w:sz w:val="24"/>
-          <w:szCs w:val="24"/>
-        </w:rPr>
-      </w:r>
-    </w:p>
-    <w:p>
-      <w:pPr>
-        <w:pStyle w:val="Normal"/>
-        <w:jc w:val="left"/>
-        <w:rPr>
-          <w:b w:val="false"/>
-          <w:b w:val="false"/>
-          <w:bCs w:val="false"/>
-          <w:i w:val="false"/>
-          <w:i w:val="false"/>
-          <w:iCs w:val="false"/>
-          <w:sz w:val="24"/>
-          <w:szCs w:val="24"/>
-        </w:rPr>
-      </w:pPr>
-      <w:r>
-        <w:rPr>
-          <w:b w:val="false"/>
-          <w:bCs w:val="false"/>
-          <w:i w:val="false"/>
-          <w:iCs w:val="false"/>
-          <w:sz w:val="24"/>
-          <w:szCs w:val="24"/>
-        </w:rPr>
-        <w:t xml:space="preserve">Na komputerach w laboratorium wszystkie skrypty wykorzystywane w instrukcji znajdują się w katalogu </w:t>
-      </w:r>
-      <w:r>
-        <w:rPr>
-          <w:b w:val="false"/>
-          <w:bCs w:val="false"/>
-          <w:i/>
-          <w:iCs/>
-          <w:sz w:val="24"/>
-          <w:szCs w:val="24"/>
-        </w:rPr>
-        <w:t>/home/student/SDN/docker-sdn-labs.</w:t>
-      </w:r>
-    </w:p>
-    <w:p>
-      <w:pPr>
-        <w:pStyle w:val="Normal"/>
-        <w:jc w:val="left"/>
-        <w:rPr>
-          <w:b/>
-          <w:b/>
-          <w:bCs/>
-          <w:i w:val="false"/>
-          <w:i w:val="false"/>
-          <w:iCs w:val="false"/>
-          <w:sz w:val="24"/>
-          <w:szCs w:val="24"/>
-        </w:rPr>
-      </w:pPr>
-      <w:r>
-        <w:rPr>
-          <w:b/>
-          <w:bCs/>
-          <w:i w:val="false"/>
-          <w:iCs w:val="false"/>
-          <w:sz w:val="24"/>
-          <w:szCs w:val="24"/>
-        </w:rPr>
-      </w:r>
-    </w:p>
-    <w:p>
-      <w:pPr>
-        <w:pStyle w:val="Normal"/>
-        <w:jc w:val="left"/>
-        <w:rPr>
-          <w:b/>
-          <w:b/>
-          <w:bCs/>
-          <w:i w:val="false"/>
-          <w:i w:val="false"/>
-          <w:iCs w:val="false"/>
-          <w:sz w:val="24"/>
-          <w:szCs w:val="24"/>
-        </w:rPr>
-      </w:pPr>
-      <w:r>
-        <w:rPr>
-          <w:b/>
-          <w:bCs/>
-          <w:i w:val="false"/>
-          <w:iCs w:val="false"/>
-          <w:sz w:val="24"/>
-          <w:szCs w:val="24"/>
-        </w:rPr>
-        <w:t>3.1 Uruchamianie</w:t>
-      </w:r>
-    </w:p>
-    <w:p>
-      <w:pPr>
-        <w:pStyle w:val="Normal"/>
-        <w:jc w:val="left"/>
-        <w:rPr>
-          <w:b/>
-          <w:b/>
-          <w:bCs/>
-          <w:i w:val="false"/>
-          <w:i w:val="false"/>
-          <w:iCs w:val="false"/>
-          <w:sz w:val="24"/>
-          <w:szCs w:val="24"/>
-        </w:rPr>
-      </w:pPr>
-      <w:r>
-        <w:rPr>
-          <w:b/>
-          <w:bCs/>
-          <w:i w:val="false"/>
-          <w:iCs w:val="false"/>
-          <w:sz w:val="24"/>
-          <w:szCs w:val="24"/>
-        </w:rPr>
-      </w:r>
-    </w:p>
-    <w:p>
-      <w:pPr>
-        <w:pStyle w:val="Normal"/>
-        <w:jc w:val="left"/>
-        <w:rPr>
-          <w:b w:val="false"/>
-          <w:b w:val="false"/>
-          <w:bCs w:val="false"/>
-          <w:i w:val="false"/>
-          <w:i w:val="false"/>
-          <w:iCs w:val="false"/>
-          <w:sz w:val="24"/>
-          <w:szCs w:val="24"/>
-        </w:rPr>
-      </w:pPr>
-      <w:r>
-        <w:rPr>
-          <w:b w:val="false"/>
-          <w:bCs w:val="false"/>
-          <w:i w:val="false"/>
-          <w:iCs w:val="false"/>
-          <w:sz w:val="24"/>
-          <w:szCs w:val="24"/>
-        </w:rPr>
-        <w:t xml:space="preserve">Aby uruchomić kontener wystarczy uruchomić skrypt </w:t>
-      </w:r>
-      <w:r>
-        <w:rPr>
-          <w:b w:val="false"/>
-          <w:bCs w:val="false"/>
-          <w:i w:val="false"/>
-          <w:iCs w:val="false"/>
-          <w:sz w:val="24"/>
-          <w:szCs w:val="24"/>
-          <w:u w:val="single"/>
-        </w:rPr>
-        <w:t>run.sh.</w:t>
-      </w:r>
-      <w:r>
-        <w:rPr>
-          <w:b w:val="false"/>
-          <w:bCs w:val="false"/>
-          <w:i w:val="false"/>
-          <w:iCs w:val="false"/>
-          <w:sz w:val="24"/>
-          <w:szCs w:val="24"/>
-        </w:rPr>
-        <w:t xml:space="preserve"> Zawartość tego skrpytu:</w:t>
-      </w:r>
-    </w:p>
-    <w:p>
-      <w:pPr>
-        <w:pStyle w:val="Normal"/>
-        <w:jc w:val="left"/>
-        <w:rPr>
-          <w:b w:val="false"/>
-          <w:b w:val="false"/>
-          <w:bCs w:val="false"/>
-          <w:i w:val="false"/>
-          <w:i w:val="false"/>
-          <w:iCs w:val="false"/>
-          <w:sz w:val="24"/>
-          <w:szCs w:val="24"/>
-        </w:rPr>
-      </w:pPr>
-      <w:r>
-        <w:rPr>
-          <w:b w:val="false"/>
-          <w:bCs w:val="false"/>
-          <w:i w:val="false"/>
-          <w:iCs w:val="false"/>
-          <w:sz w:val="24"/>
-          <w:szCs w:val="24"/>
-        </w:rPr>
-      </w:r>
-    </w:p>
-    <w:p>
-      <w:pPr>
-        <w:pStyle w:val="Normal"/>
-        <w:jc w:val="left"/>
-        <w:rPr>
-          <w:b w:val="false"/>
-          <w:b w:val="false"/>
-          <w:bCs w:val="false"/>
-          <w:i/>
-          <w:i/>
-          <w:iCs/>
-          <w:sz w:val="24"/>
-          <w:szCs w:val="24"/>
-        </w:rPr>
-      </w:pPr>
-      <w:r>
-        <w:rPr>
-          <w:b w:val="false"/>
-          <w:bCs w:val="false"/>
-          <w:i/>
-          <w:iCs/>
-          <w:sz w:val="24"/>
-          <w:szCs w:val="24"/>
-        </w:rPr>
-        <w:t>#!/bin/bash</w:t>
-      </w:r>
-    </w:p>
-    <w:p>
-      <w:pPr>
-        <w:pStyle w:val="Normal"/>
-        <w:jc w:val="left"/>
-        <w:rPr>
-          <w:b w:val="false"/>
-          <w:b w:val="false"/>
-          <w:bCs w:val="false"/>
-          <w:i/>
-          <w:i/>
-          <w:iCs/>
-          <w:sz w:val="24"/>
-          <w:szCs w:val="24"/>
-        </w:rPr>
-      </w:pPr>
-      <w:r>
-        <w:rPr>
-          <w:b w:val="false"/>
-          <w:bCs w:val="false"/>
-          <w:i/>
-          <w:iCs/>
-          <w:sz w:val="24"/>
-          <w:szCs w:val="24"/>
-        </w:rPr>
-        <w:t>docker run -tid --privileged --rm --name=sdn-labs sszwaczyk/docker-sdn-labs</w:t>
-      </w:r>
-    </w:p>
-    <w:p>
-      <w:pPr>
-        <w:pStyle w:val="Normal"/>
-        <w:jc w:val="left"/>
-        <w:rPr>
-          <w:b w:val="false"/>
-          <w:b w:val="false"/>
-          <w:bCs w:val="false"/>
-          <w:i/>
-          <w:i/>
-          <w:iCs/>
-          <w:sz w:val="24"/>
-          <w:szCs w:val="24"/>
-        </w:rPr>
-      </w:pPr>
-      <w:r>
-        <w:rPr>
-          <w:b w:val="false"/>
-          <w:bCs w:val="false"/>
-          <w:i/>
-          <w:iCs/>
-          <w:sz w:val="24"/>
-          <w:szCs w:val="24"/>
-        </w:rPr>
-      </w:r>
-    </w:p>
-    <w:p>
-      <w:pPr>
-        <w:pStyle w:val="Normal"/>
-        <w:jc w:val="left"/>
-        <w:rPr>
-          <w:b w:val="false"/>
-          <w:b w:val="false"/>
-          <w:bCs w:val="false"/>
-          <w:i w:val="false"/>
-          <w:i w:val="false"/>
-          <w:iCs w:val="false"/>
-          <w:sz w:val="24"/>
-          <w:szCs w:val="24"/>
-        </w:rPr>
-      </w:pPr>
-      <w:r>
-        <w:rPr>
-          <w:b w:val="false"/>
-          <w:bCs w:val="false"/>
-          <w:i w:val="false"/>
-          <w:iCs w:val="false"/>
-          <w:sz w:val="24"/>
-          <w:szCs w:val="24"/>
-        </w:rPr>
-        <w:t xml:space="preserve">Skrypt wykonuje polecenie run w celu uruchomienia wcześniej pobranego obrazu sszwaczyk/docker-sdn-labs. </w:t>
-      </w:r>
-      <w:r>
-        <w:rPr>
-          <w:b w:val="false"/>
-          <w:bCs w:val="false"/>
-          <w:i w:val="false"/>
-          <w:iCs w:val="false"/>
-          <w:sz w:val="24"/>
-          <w:szCs w:val="24"/>
-        </w:rPr>
-        <w:t>Opis pozostałych opcji można znaleźć w pomocy. Po uruchomieniu kontenera w konsoli powinień pojawić się jego ID:</w:t>
-      </w:r>
-    </w:p>
-    <w:p>
-      <w:pPr>
-        <w:pStyle w:val="Normal"/>
-        <w:jc w:val="left"/>
-        <w:rPr>
-          <w:b w:val="false"/>
-          <w:b w:val="false"/>
-          <w:bCs w:val="false"/>
-          <w:i w:val="false"/>
-          <w:i w:val="false"/>
-          <w:iCs w:val="false"/>
-          <w:sz w:val="24"/>
-          <w:szCs w:val="24"/>
-        </w:rPr>
-      </w:pPr>
-      <w:r>
-        <w:rPr>
-          <w:b w:val="false"/>
-          <w:bCs w:val="false"/>
-          <w:i w:val="false"/>
-          <w:iCs w:val="false"/>
-          <w:sz w:val="24"/>
-          <w:szCs w:val="24"/>
-        </w:rPr>
-      </w:r>
-    </w:p>
-    <w:p>
-      <w:pPr>
-        <w:pStyle w:val="Normal"/>
-        <w:jc w:val="left"/>
-        <w:rPr>
-          <w:b w:val="false"/>
-          <w:b w:val="false"/>
-          <w:bCs w:val="false"/>
-          <w:i/>
-          <w:i/>
-          <w:iCs/>
-          <w:sz w:val="24"/>
-          <w:szCs w:val="24"/>
-        </w:rPr>
-      </w:pPr>
-      <w:r>
-        <w:rPr>
-          <w:b w:val="false"/>
-          <w:bCs w:val="false"/>
-          <w:i/>
-          <w:iCs/>
-          <w:sz w:val="24"/>
-          <w:szCs w:val="24"/>
-        </w:rPr>
-        <w:t xml:space="preserve">$ ./run.sh </w:t>
-      </w:r>
-    </w:p>
-    <w:p>
-      <w:pPr>
-        <w:pStyle w:val="Normal"/>
-        <w:jc w:val="left"/>
-        <w:rPr>
-          <w:b w:val="false"/>
-          <w:b w:val="false"/>
-          <w:bCs w:val="false"/>
-          <w:i/>
-          <w:i/>
-          <w:iCs/>
-          <w:sz w:val="24"/>
-          <w:szCs w:val="24"/>
-        </w:rPr>
-      </w:pPr>
-      <w:r>
-        <w:rPr>
-          <w:b w:val="false"/>
-          <w:bCs w:val="false"/>
-          <w:i/>
-          <w:iCs/>
-          <w:sz w:val="24"/>
-          <w:szCs w:val="24"/>
-        </w:rPr>
-        <w:t>9f22d9128c030120f08dd24d0d369478a3bdd0ee4d0d5b6f5422a252b975673c</w:t>
-      </w:r>
-    </w:p>
-    <w:p>
-      <w:pPr>
-        <w:pStyle w:val="Normal"/>
         <w:jc w:val="left"/>
         <w:rPr>
           <w:b w:val="false"/>
@@ -1931,91 +2001,230 @@
           <w:b w:val="false"/>
           <w:b w:val="false"/>
           <w:bCs w:val="false"/>
-          <w:i/>
-          <w:i/>
-          <w:iCs/>
-          <w:sz w:val="18"/>
-          <w:szCs w:val="18"/>
-        </w:rPr>
-      </w:pPr>
-      <w:r>
-        <w:rPr>
-          <w:b w:val="false"/>
-          <w:bCs w:val="false"/>
-          <w:i/>
-          <w:iCs/>
-          <w:sz w:val="18"/>
-          <w:szCs w:val="18"/>
-        </w:rPr>
-      </w:r>
-    </w:p>
-    <w:p>
-      <w:pPr>
-        <w:pStyle w:val="Normal"/>
-        <w:jc w:val="left"/>
-        <w:rPr>
-          <w:b w:val="false"/>
-          <w:b w:val="false"/>
-          <w:bCs w:val="false"/>
-          <w:i w:val="false"/>
-          <w:i w:val="false"/>
-          <w:iCs w:val="false"/>
-          <w:sz w:val="24"/>
-          <w:szCs w:val="24"/>
-        </w:rPr>
-      </w:pPr>
-      <w:r>
-        <w:rPr>
-          <w:b w:val="false"/>
-          <w:bCs w:val="false"/>
-          <w:i w:val="false"/>
-          <w:iCs w:val="false"/>
-          <w:sz w:val="24"/>
-          <w:szCs w:val="24"/>
-        </w:rPr>
-        <w:t>Obraz Dockera został tak skonfigurowany, aby podczas startu był uruchamiany serwer SSH dzięki, któremu będzie możliwa praca z kontenerem.</w:t>
-      </w:r>
-    </w:p>
-    <w:p>
-      <w:pPr>
-        <w:pStyle w:val="Normal"/>
-        <w:jc w:val="left"/>
-        <w:rPr>
-          <w:b w:val="false"/>
-          <w:b w:val="false"/>
-          <w:bCs w:val="false"/>
-          <w:i w:val="false"/>
-          <w:i w:val="false"/>
-          <w:iCs w:val="false"/>
-          <w:sz w:val="24"/>
-          <w:szCs w:val="24"/>
-        </w:rPr>
-      </w:pPr>
-      <w:r>
-        <w:rPr>
-          <w:b w:val="false"/>
-          <w:bCs w:val="false"/>
-          <w:i w:val="false"/>
-          <w:iCs w:val="false"/>
-          <w:sz w:val="24"/>
-          <w:szCs w:val="24"/>
-        </w:rPr>
-      </w:r>
-    </w:p>
-    <w:p>
-      <w:pPr>
-        <w:pStyle w:val="Normal"/>
-        <w:jc w:val="left"/>
-        <w:rPr>
-          <w:b/>
+          <w:i w:val="false"/>
+          <w:i w:val="false"/>
+          <w:iCs w:val="false"/>
+          <w:sz w:val="24"/>
+          <w:szCs w:val="24"/>
+        </w:rPr>
+      </w:pPr>
+      <w:r>
+        <w:rPr/>
+      </w:r>
+    </w:p>
+    <w:p>
+      <w:pPr>
+        <w:pStyle w:val="Normal"/>
+        <w:jc w:val="left"/>
+        <w:rPr>
+          <w:b w:val="false"/>
+          <w:b w:val="false"/>
+          <w:bCs w:val="false"/>
+          <w:i w:val="false"/>
+          <w:i w:val="false"/>
+          <w:iCs w:val="false"/>
+          <w:sz w:val="24"/>
+          <w:szCs w:val="24"/>
+        </w:rPr>
+      </w:pPr>
+      <w:r>
+        <w:rPr>
+          <w:b w:val="false"/>
+          <w:bCs w:val="false"/>
+          <w:i w:val="false"/>
+          <w:iCs w:val="false"/>
+          <w:sz w:val="24"/>
+          <w:szCs w:val="24"/>
+        </w:rPr>
+      </w:r>
+    </w:p>
+    <w:p>
+      <w:pPr>
+        <w:pStyle w:val="Normal"/>
+        <w:jc w:val="left"/>
+        <w:rPr/>
+      </w:pPr>
+      <w:r>
+        <w:rPr>
           <w:b/>
           <w:bCs/>
           <w:i w:val="false"/>
-          <w:i w:val="false"/>
-          <w:iCs w:val="false"/>
-          <w:sz w:val="24"/>
-          <w:szCs w:val="24"/>
-        </w:rPr>
+          <w:iCs w:val="false"/>
+          <w:sz w:val="24"/>
+          <w:szCs w:val="24"/>
+        </w:rPr>
+        <w:t>3.2 Łączenie z kontenerem</w:t>
+      </w:r>
+    </w:p>
+    <w:p>
+      <w:pPr>
+        <w:pStyle w:val="Normal"/>
+        <w:jc w:val="left"/>
+        <w:rPr/>
+      </w:pPr>
+      <w:r>
+        <w:rPr>
+          <w:b w:val="false"/>
+          <w:bCs w:val="false"/>
+          <w:i w:val="false"/>
+          <w:iCs w:val="false"/>
+          <w:sz w:val="24"/>
+          <w:szCs w:val="24"/>
+        </w:rPr>
+        <w:t xml:space="preserve">W celu połączenia z kontenerem wystarczy użyć skryptu </w:t>
+      </w:r>
+      <w:r>
+        <w:rPr>
+          <w:b w:val="false"/>
+          <w:bCs w:val="false"/>
+          <w:i w:val="false"/>
+          <w:iCs w:val="false"/>
+          <w:sz w:val="24"/>
+          <w:szCs w:val="24"/>
+          <w:u w:val="single"/>
+        </w:rPr>
+        <w:t>attach.sh</w:t>
+      </w:r>
+      <w:r>
+        <w:rPr>
+          <w:b w:val="false"/>
+          <w:bCs w:val="false"/>
+          <w:i w:val="false"/>
+          <w:iCs w:val="false"/>
+          <w:sz w:val="24"/>
+          <w:szCs w:val="24"/>
+        </w:rPr>
+        <w:t>. Zawartość skryptu:</w:t>
+      </w:r>
+    </w:p>
+    <w:p>
+      <w:pPr>
+        <w:pStyle w:val="Normal"/>
+        <w:jc w:val="left"/>
+        <w:rPr>
+          <w:b w:val="false"/>
+          <w:b w:val="false"/>
+          <w:bCs w:val="false"/>
+          <w:i w:val="false"/>
+          <w:i w:val="false"/>
+          <w:iCs w:val="false"/>
+          <w:sz w:val="24"/>
+          <w:szCs w:val="24"/>
+        </w:rPr>
+      </w:pPr>
+      <w:r>
+        <w:rPr>
+          <w:b w:val="false"/>
+          <w:bCs w:val="false"/>
+          <w:i w:val="false"/>
+          <w:iCs w:val="false"/>
+          <w:sz w:val="24"/>
+          <w:szCs w:val="24"/>
+        </w:rPr>
+      </w:r>
+    </w:p>
+    <w:p>
+      <w:pPr>
+        <w:pStyle w:val="Normal"/>
+        <w:jc w:val="left"/>
+        <w:rPr/>
+      </w:pPr>
+      <w:r>
+        <w:rPr>
+          <w:b w:val="false"/>
+          <w:bCs w:val="false"/>
+          <w:i/>
+          <w:iCs/>
+          <w:sz w:val="24"/>
+          <w:szCs w:val="24"/>
+        </w:rPr>
+        <w:t>docker exec -t -i prc-labs bash -c 'su student'</w:t>
+      </w:r>
+    </w:p>
+    <w:p>
+      <w:pPr>
+        <w:pStyle w:val="Normal"/>
+        <w:jc w:val="left"/>
+        <w:rPr>
+          <w:b w:val="false"/>
+          <w:b w:val="false"/>
+          <w:bCs w:val="false"/>
+          <w:i w:val="false"/>
+          <w:i w:val="false"/>
+          <w:iCs w:val="false"/>
+          <w:sz w:val="24"/>
+          <w:szCs w:val="24"/>
+        </w:rPr>
+      </w:pPr>
+      <w:r>
+        <w:rPr>
+          <w:b w:val="false"/>
+          <w:bCs w:val="false"/>
+          <w:i w:val="false"/>
+          <w:iCs w:val="false"/>
+          <w:sz w:val="24"/>
+          <w:szCs w:val="24"/>
+        </w:rPr>
+      </w:r>
+    </w:p>
+    <w:p>
+      <w:pPr>
+        <w:pStyle w:val="Normal"/>
+        <w:jc w:val="left"/>
+        <w:rPr>
+          <w:b w:val="false"/>
+          <w:b w:val="false"/>
+          <w:bCs w:val="false"/>
+          <w:i w:val="false"/>
+          <w:i w:val="false"/>
+          <w:iCs w:val="false"/>
+          <w:sz w:val="24"/>
+          <w:szCs w:val="24"/>
+        </w:rPr>
+      </w:pPr>
+      <w:r>
+        <w:rPr>
+          <w:b w:val="false"/>
+          <w:bCs w:val="false"/>
+          <w:i w:val="false"/>
+          <w:iCs w:val="false"/>
+          <w:sz w:val="24"/>
+          <w:szCs w:val="24"/>
+        </w:rPr>
+        <w:t>Po połączeniu dostajemy dostęp do bash jako użytkownik student.</w:t>
+      </w:r>
+    </w:p>
+    <w:p>
+      <w:pPr>
+        <w:pStyle w:val="Normal"/>
+        <w:jc w:val="left"/>
+        <w:rPr>
+          <w:b w:val="false"/>
+          <w:b w:val="false"/>
+          <w:bCs w:val="false"/>
+          <w:i w:val="false"/>
+          <w:i w:val="false"/>
+          <w:iCs w:val="false"/>
+          <w:sz w:val="24"/>
+          <w:szCs w:val="24"/>
+        </w:rPr>
+      </w:pPr>
+      <w:r>
+        <w:rPr>
+          <w:b w:val="false"/>
+          <w:bCs w:val="false"/>
+          <w:i w:val="false"/>
+          <w:iCs w:val="false"/>
+          <w:sz w:val="24"/>
+          <w:szCs w:val="24"/>
+        </w:rPr>
+      </w:r>
+    </w:p>
+    <w:p>
+      <w:pPr>
+        <w:pStyle w:val="Normal"/>
+        <w:jc w:val="left"/>
+        <w:rPr/>
       </w:pPr>
       <w:r>
         <w:rPr>
@@ -2026,24 +2235,19 @@
           <w:sz w:val="24"/>
           <w:szCs w:val="24"/>
         </w:rPr>
-        <w:t>3.2 Łączenie z kontenerem</w:t>
-      </w:r>
-    </w:p>
-    <w:p>
-      <w:pPr>
-        <w:pStyle w:val="Normal"/>
-        <w:jc w:val="left"/>
-        <w:rPr>
-          <w:b/>
+        <w:t>3.</w:t>
+      </w:r>
+      <w:r>
+        <w:rPr>
           <w:b/>
           <w:bCs/>
           <w:i w:val="false"/>
-          <w:i w:val="false"/>
-          <w:iCs w:val="false"/>
-          <w:sz w:val="24"/>
-          <w:szCs w:val="24"/>
-        </w:rPr>
-      </w:pPr>
+          <w:iCs w:val="false"/>
+          <w:sz w:val="24"/>
+          <w:szCs w:val="24"/>
+        </w:rPr>
+        <w:t>3</w:t>
+      </w:r>
       <w:r>
         <w:rPr>
           <w:b/>
@@ -2053,6 +2257,44 @@
           <w:sz w:val="24"/>
           <w:szCs w:val="24"/>
         </w:rPr>
+        <w:t xml:space="preserve"> Łączenie z kontenerem </w:t>
+      </w:r>
+      <w:r>
+        <w:rPr>
+          <w:b/>
+          <w:bCs/>
+          <w:i w:val="false"/>
+          <w:iCs w:val="false"/>
+          <w:sz w:val="24"/>
+          <w:szCs w:val="24"/>
+        </w:rPr>
+        <w:t>po ssh</w:t>
+      </w:r>
+    </w:p>
+    <w:p>
+      <w:pPr>
+        <w:pStyle w:val="Normal"/>
+        <w:jc w:val="left"/>
+        <w:rPr>
+          <w:b/>
+          <w:b/>
+          <w:bCs/>
+          <w:i w:val="false"/>
+          <w:i w:val="false"/>
+          <w:iCs w:val="false"/>
+          <w:sz w:val="24"/>
+          <w:szCs w:val="24"/>
+        </w:rPr>
+      </w:pPr>
+      <w:r>
+        <w:rPr>
+          <w:b/>
+          <w:bCs/>
+          <w:i w:val="false"/>
+          <w:iCs w:val="false"/>
+          <w:sz w:val="24"/>
+          <w:szCs w:val="24"/>
+        </w:rPr>
       </w:r>
     </w:p>
     <w:p>
@@ -2162,16 +2404,7 @@
       <w:pPr>
         <w:pStyle w:val="Normal"/>
         <w:jc w:val="left"/>
-        <w:rPr>
-          <w:b w:val="false"/>
-          <w:b w:val="false"/>
-          <w:bCs w:val="false"/>
-          <w:i/>
-          <w:i/>
-          <w:iCs/>
-          <w:sz w:val="24"/>
-          <w:szCs w:val="24"/>
-        </w:rPr>
+        <w:rPr/>
       </w:pPr>
       <w:r>
         <w:rPr>
@@ -2184,7 +2417,7 @@
         </w:rPr>
         <w:t xml:space="preserve">ssh -X </w:t>
       </w:r>
-      <w:hyperlink r:id="rId11">
+      <w:hyperlink r:id="rId8">
         <w:r>
           <w:rPr>
             <w:rStyle w:val="InternetLink"/>
@@ -2229,40 +2462,20 @@
       <w:pPr>
         <w:pStyle w:val="Normal"/>
         <w:jc w:val="left"/>
-        <w:rPr>
-          <w:b w:val="false"/>
-          <w:b w:val="false"/>
-          <w:bCs w:val="false"/>
-          <w:i w:val="false"/>
-          <w:i w:val="false"/>
-          <w:iCs w:val="false"/>
-          <w:sz w:val="24"/>
-          <w:szCs w:val="24"/>
-        </w:rPr>
-      </w:pPr>
-      <w:r>
-        <w:rPr>
-          <w:b w:val="false"/>
-          <w:bCs w:val="false"/>
-          <w:i w:val="false"/>
-          <w:iCs w:val="false"/>
-          <w:sz w:val="24"/>
-          <w:szCs w:val="24"/>
-        </w:rPr>
-        <w:t xml:space="preserve">Jak widać skrypt próbuje nawiązać połączenie ssh jako użytkownik student z adresem ip 172.17.0.2. </w:t>
-      </w:r>
-      <w:r>
-        <w:rPr>
-          <w:b w:val="false"/>
-          <w:bCs w:val="false"/>
-          <w:i w:val="false"/>
-          <w:iCs w:val="false"/>
-          <w:sz w:val="24"/>
-          <w:szCs w:val="24"/>
-        </w:rPr>
-        <w:t xml:space="preserve">Jest to domyślny adres ip w przypadku gdy uruchomiony jest tylko jeden kontener. Wykorzystwana jest tu również opcja -X pozwalająca na przesyłanie obrazu dla aplikacji graficznych (w przypadku wystąpienia problemów z przekazywaniem obrazu dla systemu Mac OS, można spróbować </w:t>
-      </w:r>
-      <w:hyperlink r:id="rId12">
+        <w:rPr/>
+      </w:pPr>
+      <w:r>
+        <w:rPr>
+          <w:b w:val="false"/>
+          <w:bCs w:val="false"/>
+          <w:i w:val="false"/>
+          <w:iCs w:val="false"/>
+          <w:sz w:val="24"/>
+          <w:szCs w:val="24"/>
+        </w:rPr>
+        <w:t xml:space="preserve">Jak widać skrypt próbuje nawiązać połączenie ssh jako użytkownik student z adresem ip 172.17.0.2. Jest to domyślny adres ip w przypadku gdy uruchomiony jest tylko jeden kontener. Wykorzystwana jest tu również opcja -X pozwalająca na przesyłanie obrazu dla aplikacji graficznych (w przypadku wystąpienia problemów z przekazywaniem obrazu dla systemu Mac OS, można spróbować </w:t>
+      </w:r>
+      <w:hyperlink r:id="rId9">
         <w:r>
           <w:rPr>
             <w:rStyle w:val="InternetLink"/>
@@ -2490,16 +2703,7 @@
       <w:pPr>
         <w:pStyle w:val="Normal"/>
         <w:jc w:val="left"/>
-        <w:rPr>
-          <w:b w:val="false"/>
-          <w:b w:val="false"/>
-          <w:bCs w:val="false"/>
-          <w:i w:val="false"/>
-          <w:i w:val="false"/>
-          <w:iCs w:val="false"/>
-          <w:sz w:val="24"/>
-          <w:szCs w:val="24"/>
-        </w:rPr>
+        <w:rPr/>
       </w:pPr>
       <w:r>
         <w:rPr>
@@ -2510,27 +2714,45 @@
           <w:sz w:val="24"/>
           <w:szCs w:val="24"/>
         </w:rPr>
-        <w:t>3.3 Zatrzymanie kontenera</w:t>
-      </w:r>
-    </w:p>
-    <w:p>
-      <w:pPr>
-        <w:pStyle w:val="Normal"/>
-        <w:jc w:val="left"/>
-        <w:rPr>
-          <w:b/>
+        <w:t>3.</w:t>
+      </w:r>
+      <w:r>
+        <w:rPr>
           <w:b/>
           <w:bCs/>
-        </w:rPr>
-      </w:pPr>
-      <w:r>
-        <w:rPr>
-          <w:b w:val="false"/>
-          <w:bCs w:val="false"/>
-          <w:i w:val="false"/>
-          <w:iCs w:val="false"/>
-          <w:sz w:val="24"/>
-          <w:szCs w:val="24"/>
+          <w:i w:val="false"/>
+          <w:iCs w:val="false"/>
+          <w:sz w:val="24"/>
+          <w:szCs w:val="24"/>
+        </w:rPr>
+        <w:t>4</w:t>
+      </w:r>
+      <w:r>
+        <w:rPr>
+          <w:b/>
+          <w:bCs/>
+          <w:i w:val="false"/>
+          <w:iCs w:val="false"/>
+          <w:sz w:val="24"/>
+          <w:szCs w:val="24"/>
+        </w:rPr>
+        <w:t xml:space="preserve"> Zatrzymanie kontenera</w:t>
+      </w:r>
+    </w:p>
+    <w:p>
+      <w:pPr>
+        <w:pStyle w:val="Normal"/>
+        <w:jc w:val="left"/>
+        <w:rPr>
+          <w:b/>
+          <w:b/>
+          <w:bCs/>
+        </w:rPr>
+      </w:pPr>
+      <w:r>
+        <w:rPr>
+          <w:b/>
+          <w:bCs/>
         </w:rPr>
       </w:r>
     </w:p>
@@ -2595,40 +2817,35 @@
       </w:pPr>
       <w:r>
         <w:rPr>
-          <w:b w:val="false"/>
-          <w:bCs w:val="false"/>
-          <w:i w:val="false"/>
-          <w:iCs w:val="false"/>
-          <w:sz w:val="24"/>
-          <w:szCs w:val="24"/>
-        </w:rPr>
-      </w:r>
-    </w:p>
-    <w:p>
-      <w:pPr>
-        <w:pStyle w:val="Normal"/>
-        <w:jc w:val="left"/>
-        <w:rPr>
-          <w:b w:val="false"/>
-          <w:b w:val="false"/>
-          <w:bCs w:val="false"/>
-          <w:i/>
-          <w:i/>
-          <w:iCs/>
-          <w:sz w:val="24"/>
-          <w:szCs w:val="24"/>
-        </w:rPr>
-      </w:pPr>
-      <w:r>
-        <w:rPr>
-          <w:b w:val="false"/>
-          <w:bCs w:val="false"/>
-          <w:i/>
-          <w:iCs/>
-          <w:sz w:val="24"/>
-          <w:szCs w:val="24"/>
           <w:u w:val="none"/>
         </w:rPr>
+      </w:r>
+    </w:p>
+    <w:p>
+      <w:pPr>
+        <w:pStyle w:val="Normal"/>
+        <w:jc w:val="left"/>
+        <w:rPr>
+          <w:b w:val="false"/>
+          <w:b w:val="false"/>
+          <w:bCs w:val="false"/>
+          <w:i/>
+          <w:i/>
+          <w:iCs/>
+          <w:sz w:val="24"/>
+          <w:szCs w:val="24"/>
+        </w:rPr>
+      </w:pPr>
+      <w:r>
+        <w:rPr>
+          <w:b w:val="false"/>
+          <w:bCs w:val="false"/>
+          <w:i/>
+          <w:iCs/>
+          <w:sz w:val="24"/>
+          <w:szCs w:val="24"/>
+          <w:u w:val="none"/>
+        </w:rPr>
         <w:t>#!/bin/bash</w:t>
       </w:r>
     </w:p>
@@ -2670,40 +2887,35 @@
       </w:pPr>
       <w:r>
         <w:rPr>
-          <w:b w:val="false"/>
-          <w:bCs w:val="false"/>
-          <w:i w:val="false"/>
-          <w:iCs w:val="false"/>
-          <w:sz w:val="24"/>
-          <w:szCs w:val="24"/>
-        </w:rPr>
-      </w:r>
-    </w:p>
-    <w:p>
-      <w:pPr>
-        <w:pStyle w:val="Normal"/>
-        <w:jc w:val="left"/>
-        <w:rPr>
-          <w:b w:val="false"/>
-          <w:b w:val="false"/>
-          <w:bCs w:val="false"/>
-          <w:i w:val="false"/>
-          <w:i w:val="false"/>
-          <w:iCs w:val="false"/>
-          <w:sz w:val="24"/>
-          <w:szCs w:val="24"/>
-        </w:rPr>
-      </w:pPr>
-      <w:r>
-        <w:rPr>
-          <w:b w:val="false"/>
-          <w:bCs w:val="false"/>
-          <w:i w:val="false"/>
-          <w:iCs w:val="false"/>
-          <w:sz w:val="24"/>
-          <w:szCs w:val="24"/>
           <w:u w:val="none"/>
         </w:rPr>
+      </w:r>
+    </w:p>
+    <w:p>
+      <w:pPr>
+        <w:pStyle w:val="Normal"/>
+        <w:jc w:val="left"/>
+        <w:rPr>
+          <w:b w:val="false"/>
+          <w:b w:val="false"/>
+          <w:bCs w:val="false"/>
+          <w:i w:val="false"/>
+          <w:i w:val="false"/>
+          <w:iCs w:val="false"/>
+          <w:sz w:val="24"/>
+          <w:szCs w:val="24"/>
+        </w:rPr>
+      </w:pPr>
+      <w:r>
+        <w:rPr>
+          <w:b w:val="false"/>
+          <w:bCs w:val="false"/>
+          <w:i w:val="false"/>
+          <w:iCs w:val="false"/>
+          <w:sz w:val="24"/>
+          <w:szCs w:val="24"/>
+          <w:u w:val="none"/>
+        </w:rPr>
         <w:t xml:space="preserve">Zatrzymuje on kontener o nazwie sdn-labs (ta sama nazwa została użyta przy poleceniu run oraz widać ją w wyniku wykonania komendy docker ps). </w:t>
       </w:r>
     </w:p>
@@ -2717,12 +2929,7 @@
       </w:pPr>
       <w:r>
         <w:rPr>
-          <w:b w:val="false"/>
-          <w:bCs w:val="false"/>
-          <w:i w:val="false"/>
-          <w:iCs w:val="false"/>
-          <w:sz w:val="24"/>
-          <w:szCs w:val="24"/>
+          <w:u w:val="none"/>
         </w:rPr>
       </w:r>
     </w:p>
@@ -2778,28 +2985,220 @@
       </w:pPr>
       <w:r>
         <w:rPr>
-          <w:b w:val="false"/>
-          <w:bCs w:val="false"/>
-          <w:i w:val="false"/>
-          <w:iCs w:val="false"/>
-          <w:sz w:val="24"/>
-          <w:szCs w:val="24"/>
-          <w:u w:val="single"/>
-        </w:rPr>
-      </w:r>
-    </w:p>
-    <w:p>
-      <w:pPr>
-        <w:pStyle w:val="Normal"/>
-        <w:jc w:val="left"/>
-        <w:rPr>
-          <w:b/>
+          <w:color w:val="FF0000"/>
+        </w:rPr>
+      </w:r>
+    </w:p>
+    <w:p>
+      <w:pPr>
+        <w:pStyle w:val="Normal"/>
+        <w:jc w:val="left"/>
+        <w:rPr/>
+      </w:pPr>
+      <w:r>
+        <w:rPr>
           <w:b/>
           <w:bCs/>
           <w:i w:val="false"/>
-          <w:i w:val="false"/>
-          <w:iCs w:val="false"/>
-          <w:color w:val="auto"/>
+          <w:iCs w:val="false"/>
+          <w:color w:val="00000A"/>
+          <w:sz w:val="24"/>
+          <w:szCs w:val="24"/>
+        </w:rPr>
+        <w:t>3.4 Uruchamianie programów bez łączenia</w:t>
+      </w:r>
+    </w:p>
+    <w:p>
+      <w:pPr>
+        <w:pStyle w:val="Normal"/>
+        <w:jc w:val="left"/>
+        <w:rPr/>
+      </w:pPr>
+      <w:r>
+        <w:rPr>
+          <w:b w:val="false"/>
+          <w:bCs w:val="false"/>
+          <w:i w:val="false"/>
+          <w:iCs w:val="false"/>
+          <w:color w:val="00000A"/>
+          <w:sz w:val="24"/>
+          <w:szCs w:val="24"/>
+        </w:rPr>
+        <w:t>Przygotowano również skrpyty pozwalające na uruchomienie eclipse i wireshark bezpośrednio:</w:t>
+      </w:r>
+    </w:p>
+    <w:p>
+      <w:pPr>
+        <w:pStyle w:val="Normal"/>
+        <w:jc w:val="left"/>
+        <w:rPr>
+          <w:i w:val="false"/>
+          <w:i w:val="false"/>
+          <w:iCs w:val="false"/>
+          <w:sz w:val="24"/>
+          <w:szCs w:val="24"/>
+        </w:rPr>
+      </w:pPr>
+      <w:r>
+        <w:rPr>
+          <w:i w:val="false"/>
+          <w:iCs w:val="false"/>
+          <w:sz w:val="24"/>
+          <w:szCs w:val="24"/>
+        </w:rPr>
+      </w:r>
+    </w:p>
+    <w:p>
+      <w:pPr>
+        <w:pStyle w:val="Normal"/>
+        <w:jc w:val="left"/>
+        <w:rPr/>
+      </w:pPr>
+      <w:r>
+        <w:rPr>
+          <w:b w:val="false"/>
+          <w:bCs w:val="false"/>
+          <w:i w:val="false"/>
+          <w:iCs w:val="false"/>
+          <w:color w:val="00000A"/>
+          <w:sz w:val="24"/>
+          <w:szCs w:val="24"/>
+        </w:rPr>
+        <w:t>wireshark_root.sh</w:t>
+      </w:r>
+    </w:p>
+    <w:p>
+      <w:pPr>
+        <w:pStyle w:val="Normal"/>
+        <w:jc w:val="left"/>
+        <w:rPr/>
+      </w:pPr>
+      <w:r>
+        <w:rPr>
+          <w:b w:val="false"/>
+          <w:bCs w:val="false"/>
+          <w:i w:val="false"/>
+          <w:iCs w:val="false"/>
+          <w:color w:val="00000A"/>
+          <w:sz w:val="24"/>
+          <w:szCs w:val="24"/>
+        </w:rPr>
+        <w:t>wireshark_student.sh</w:t>
+      </w:r>
+    </w:p>
+    <w:p>
+      <w:pPr>
+        <w:pStyle w:val="Normal"/>
+        <w:jc w:val="left"/>
+        <w:rPr/>
+      </w:pPr>
+      <w:r>
+        <w:rPr>
+          <w:b w:val="false"/>
+          <w:bCs w:val="false"/>
+          <w:i w:val="false"/>
+          <w:iCs w:val="false"/>
+          <w:color w:val="00000A"/>
+          <w:sz w:val="24"/>
+          <w:szCs w:val="24"/>
+        </w:rPr>
+        <w:t>eclipse_root.sh</w:t>
+      </w:r>
+    </w:p>
+    <w:p>
+      <w:pPr>
+        <w:pStyle w:val="Normal"/>
+        <w:jc w:val="left"/>
+        <w:rPr/>
+      </w:pPr>
+      <w:r>
+        <w:rPr>
+          <w:b w:val="false"/>
+          <w:bCs w:val="false"/>
+          <w:i w:val="false"/>
+          <w:iCs w:val="false"/>
+          <w:color w:val="00000A"/>
+          <w:sz w:val="24"/>
+          <w:szCs w:val="24"/>
+        </w:rPr>
+        <w:t>eclipse_student.sh</w:t>
+      </w:r>
+    </w:p>
+    <w:p>
+      <w:pPr>
+        <w:pStyle w:val="Normal"/>
+        <w:jc w:val="left"/>
+        <w:rPr>
+          <w:i w:val="false"/>
+          <w:i w:val="false"/>
+          <w:iCs w:val="false"/>
+          <w:sz w:val="24"/>
+          <w:szCs w:val="24"/>
+        </w:rPr>
+      </w:pPr>
+      <w:r>
+        <w:rPr>
+          <w:i w:val="false"/>
+          <w:iCs w:val="false"/>
+          <w:sz w:val="24"/>
+          <w:szCs w:val="24"/>
+        </w:rPr>
+      </w:r>
+    </w:p>
+    <w:p>
+      <w:pPr>
+        <w:pStyle w:val="Normal"/>
+        <w:jc w:val="left"/>
+        <w:rPr>
+          <w:color w:val="FF0000"/>
+        </w:rPr>
+      </w:pPr>
+      <w:r>
+        <w:rPr>
+          <w:b w:val="false"/>
+          <w:bCs w:val="false"/>
+          <w:i w:val="false"/>
+          <w:iCs w:val="false"/>
+          <w:color w:val="00000A"/>
+          <w:sz w:val="24"/>
+          <w:szCs w:val="24"/>
+        </w:rPr>
+        <w:t>Wystarczy wywołać odpowiedni ze skryptów i program zostanie uruchomiony z odpowiednimi uprawnieniami.</w:t>
+      </w:r>
+    </w:p>
+    <w:p>
+      <w:pPr>
+        <w:pStyle w:val="Normal"/>
+        <w:jc w:val="left"/>
+        <w:rPr>
+          <w:color w:val="FF0000"/>
+        </w:rPr>
+      </w:pPr>
+      <w:r>
+        <w:rPr>
+          <w:b w:val="false"/>
+          <w:bCs w:val="false"/>
+          <w:i w:val="false"/>
+          <w:iCs w:val="false"/>
+          <w:color w:val="00000A"/>
+          <w:sz w:val="24"/>
+          <w:szCs w:val="24"/>
+        </w:rPr>
+        <w:t xml:space="preserve"> </w:t>
+      </w:r>
+    </w:p>
+    <w:p>
+      <w:pPr>
+        <w:pStyle w:val="Normal"/>
+        <w:jc w:val="left"/>
+        <w:rPr>
+          <w:b/>
+          <w:b/>
+          <w:bCs/>
+          <w:i w:val="false"/>
+          <w:i w:val="false"/>
+          <w:iCs w:val="false"/>
+          <w:color w:val="00000A"/>
           <w:sz w:val="28"/>
           <w:szCs w:val="28"/>
           <w:u w:val="none"/>
@@ -2811,7 +3210,7 @@
           <w:bCs/>
           <w:i w:val="false"/>
           <w:iCs w:val="false"/>
-          <w:color w:val="auto"/>
+          <w:color w:val="00000A"/>
           <w:sz w:val="28"/>
           <w:szCs w:val="28"/>
           <w:u w:val="none"/>
@@ -2830,7 +3229,7 @@
           <w:i w:val="false"/>
           <w:i w:val="false"/>
           <w:iCs w:val="false"/>
-          <w:color w:val="auto"/>
+          <w:color w:val="00000A"/>
           <w:sz w:val="24"/>
           <w:szCs w:val="24"/>
           <w:u w:val="none"/>
@@ -2842,7 +3241,7 @@
           <w:bCs/>
           <w:i w:val="false"/>
           <w:iCs w:val="false"/>
-          <w:color w:val="auto"/>
+          <w:color w:val="00000A"/>
           <w:sz w:val="24"/>
           <w:szCs w:val="24"/>
           <w:u w:val="none"/>
@@ -2860,7 +3259,7 @@
           <w:i w:val="false"/>
           <w:i w:val="false"/>
           <w:iCs w:val="false"/>
-          <w:color w:val="auto"/>
+          <w:color w:val="00000A"/>
           <w:sz w:val="24"/>
           <w:szCs w:val="24"/>
           <w:u w:val="none"/>
@@ -2872,7 +3271,7 @@
           <w:bCs w:val="false"/>
           <w:i w:val="false"/>
           <w:iCs w:val="false"/>
-          <w:color w:val="auto"/>
+          <w:color w:val="00000A"/>
           <w:sz w:val="24"/>
           <w:szCs w:val="24"/>
           <w:u w:val="none"/>
@@ -2895,7 +3294,7 @@
           <w:i w:val="false"/>
           <w:i w:val="false"/>
           <w:iCs w:val="false"/>
-          <w:color w:val="auto"/>
+          <w:color w:val="00000A"/>
           <w:sz w:val="24"/>
           <w:szCs w:val="24"/>
           <w:u w:val="none"/>
@@ -2907,7 +3306,7 @@
           <w:bCs w:val="false"/>
           <w:i w:val="false"/>
           <w:iCs w:val="false"/>
-          <w:color w:val="auto"/>
+          <w:color w:val="00000A"/>
           <w:sz w:val="24"/>
           <w:szCs w:val="24"/>
           <w:u w:val="none"/>
@@ -2930,7 +3329,7 @@
           <w:i w:val="false"/>
           <w:i w:val="false"/>
           <w:iCs w:val="false"/>
-          <w:color w:val="auto"/>
+          <w:color w:val="00000A"/>
           <w:sz w:val="24"/>
           <w:szCs w:val="24"/>
           <w:u w:val="none"/>
@@ -2942,7 +3341,7 @@
           <w:bCs w:val="false"/>
           <w:i w:val="false"/>
           <w:iCs w:val="false"/>
-          <w:color w:val="auto"/>
+          <w:color w:val="00000A"/>
           <w:sz w:val="24"/>
           <w:szCs w:val="24"/>
           <w:u w:val="none"/>
@@ -2965,7 +3364,7 @@
           <w:i w:val="false"/>
           <w:i w:val="false"/>
           <w:iCs w:val="false"/>
-          <w:color w:val="auto"/>
+          <w:color w:val="00000A"/>
           <w:sz w:val="24"/>
           <w:szCs w:val="24"/>
           <w:u w:val="none"/>
@@ -2977,7 +3376,7 @@
           <w:bCs w:val="false"/>
           <w:i w:val="false"/>
           <w:iCs w:val="false"/>
-          <w:color w:val="auto"/>
+          <w:color w:val="00000A"/>
           <w:sz w:val="24"/>
           <w:szCs w:val="24"/>
           <w:u w:val="none"/>
@@ -3000,7 +3399,7 @@
           <w:i w:val="false"/>
           <w:i w:val="false"/>
           <w:iCs w:val="false"/>
-          <w:color w:val="auto"/>
+          <w:color w:val="00000A"/>
           <w:sz w:val="24"/>
           <w:szCs w:val="24"/>
           <w:u w:val="none"/>
@@ -3012,7 +3411,7 @@
           <w:bCs w:val="false"/>
           <w:i w:val="false"/>
           <w:iCs w:val="false"/>
-          <w:color w:val="auto"/>
+          <w:color w:val="00000A"/>
           <w:sz w:val="24"/>
           <w:szCs w:val="24"/>
           <w:u w:val="none"/>
@@ -3031,7 +3430,7 @@
           <w:i w:val="false"/>
           <w:i w:val="false"/>
           <w:iCs w:val="false"/>
-          <w:color w:val="auto"/>
+          <w:color w:val="00000A"/>
           <w:sz w:val="24"/>
           <w:szCs w:val="24"/>
           <w:u w:val="none"/>
@@ -3043,7 +3442,7 @@
           <w:bCs w:val="false"/>
           <w:i w:val="false"/>
           <w:iCs w:val="false"/>
-          <w:color w:val="auto"/>
+          <w:color w:val="00000A"/>
           <w:sz w:val="24"/>
           <w:szCs w:val="24"/>
           <w:u w:val="none"/>
@@ -3061,7 +3460,7 @@
           <w:i w:val="false"/>
           <w:i w:val="false"/>
           <w:iCs w:val="false"/>
-          <w:color w:val="auto"/>
+          <w:color w:val="00000A"/>
           <w:sz w:val="24"/>
           <w:szCs w:val="24"/>
           <w:u w:val="none"/>
@@ -3073,7 +3472,7 @@
           <w:bCs/>
           <w:i w:val="false"/>
           <w:iCs w:val="false"/>
-          <w:color w:val="auto"/>
+          <w:color w:val="00000A"/>
           <w:sz w:val="24"/>
           <w:szCs w:val="24"/>
           <w:u w:val="none"/>
@@ -3092,7 +3491,7 @@
           <w:i w:val="false"/>
           <w:i w:val="false"/>
           <w:iCs w:val="false"/>
-          <w:color w:val="auto"/>
+          <w:color w:val="00000A"/>
           <w:sz w:val="24"/>
           <w:szCs w:val="24"/>
           <w:u w:val="none"/>
@@ -3104,7 +3503,7 @@
           <w:bCs/>
           <w:i w:val="false"/>
           <w:iCs w:val="false"/>
-          <w:color w:val="auto"/>
+          <w:color w:val="00000A"/>
           <w:sz w:val="24"/>
           <w:szCs w:val="24"/>
           <w:u w:val="none"/>
@@ -3122,7 +3521,7 @@
           <w:i w:val="false"/>
           <w:i w:val="false"/>
           <w:iCs w:val="false"/>
-          <w:color w:val="auto"/>
+          <w:color w:val="00000A"/>
           <w:sz w:val="24"/>
           <w:szCs w:val="24"/>
           <w:u w:val="none"/>
@@ -3134,7 +3533,7 @@
           <w:bCs w:val="false"/>
           <w:i w:val="false"/>
           <w:iCs w:val="false"/>
-          <w:color w:val="auto"/>
+          <w:color w:val="00000A"/>
           <w:sz w:val="24"/>
           <w:szCs w:val="24"/>
           <w:u w:val="none"/>
@@ -3153,7 +3552,7 @@
           <w:i w:val="false"/>
           <w:i w:val="false"/>
           <w:iCs w:val="false"/>
-          <w:color w:val="auto"/>
+          <w:color w:val="00000A"/>
           <w:sz w:val="24"/>
           <w:szCs w:val="24"/>
           <w:u w:val="none"/>
@@ -3165,7 +3564,7 @@
           <w:bCs w:val="false"/>
           <w:i w:val="false"/>
           <w:iCs w:val="false"/>
-          <w:color w:val="auto"/>
+          <w:color w:val="00000A"/>
           <w:sz w:val="24"/>
           <w:szCs w:val="24"/>
           <w:u w:val="none"/>
@@ -3183,7 +3582,7 @@
           <w:i/>
           <w:i/>
           <w:iCs/>
-          <w:color w:val="auto"/>
+          <w:color w:val="00000A"/>
           <w:sz w:val="24"/>
           <w:szCs w:val="24"/>
           <w:u w:val="none"/>
@@ -3195,7 +3594,7 @@
           <w:bCs w:val="false"/>
           <w:i/>
           <w:iCs/>
-          <w:color w:val="auto"/>
+          <w:color w:val="00000A"/>
           <w:sz w:val="24"/>
           <w:szCs w:val="24"/>
           <w:u w:val="none"/>
@@ -3214,7 +3613,7 @@
           <w:i/>
           <w:i/>
           <w:iCs/>
-          <w:color w:val="auto"/>
+          <w:color w:val="00000A"/>
           <w:sz w:val="24"/>
           <w:szCs w:val="24"/>
           <w:u w:val="none"/>
@@ -3226,7 +3625,7 @@
           <w:bCs w:val="false"/>
           <w:i/>
           <w:iCs/>
-          <w:color w:val="auto"/>
+          <w:color w:val="00000A"/>
           <w:sz w:val="24"/>
           <w:szCs w:val="24"/>
           <w:u w:val="none"/>
@@ -3244,7 +3643,7 @@
           <w:i w:val="false"/>
           <w:i w:val="false"/>
           <w:iCs w:val="false"/>
-          <w:color w:val="auto"/>
+          <w:color w:val="00000A"/>
           <w:sz w:val="24"/>
           <w:szCs w:val="24"/>
           <w:u w:val="none"/>
@@ -3256,7 +3655,7 @@
           <w:bCs w:val="false"/>
           <w:i w:val="false"/>
           <w:iCs w:val="false"/>
-          <w:color w:val="auto"/>
+          <w:color w:val="00000A"/>
           <w:sz w:val="24"/>
           <w:szCs w:val="24"/>
           <w:u w:val="none"/>
@@ -3275,7 +3674,7 @@
           <w:i w:val="false"/>
           <w:i w:val="false"/>
           <w:iCs w:val="false"/>
-          <w:color w:val="auto"/>
+          <w:color w:val="00000A"/>
           <w:sz w:val="24"/>
           <w:szCs w:val="24"/>
           <w:u w:val="none"/>
@@ -3287,7 +3686,7 @@
           <w:bCs w:val="false"/>
           <w:i w:val="false"/>
           <w:iCs w:val="false"/>
-          <w:color w:val="auto"/>
+          <w:color w:val="00000A"/>
           <w:sz w:val="24"/>
           <w:szCs w:val="24"/>
           <w:u w:val="none"/>
@@ -3306,14 +3705,8 @@
       </w:pPr>
       <w:r>
         <w:rPr>
-          <w:b w:val="false"/>
-          <w:bCs w:val="false"/>
-          <w:i/>
-          <w:iCs/>
-          <w:color w:val="auto"/>
-          <w:sz w:val="24"/>
-          <w:szCs w:val="24"/>
-          <w:u w:val="none"/>
+          <w:i w:val="false"/>
+          <w:iCs w:val="false"/>
         </w:rPr>
       </w:r>
     </w:p>
@@ -4924,7 +5317,7 @@
                     </pic:cNvPicPr>
                   </pic:nvPicPr>
                   <pic:blipFill>
-                    <a:blip r:embed="rId13"/>
+                    <a:blip r:embed="rId10"/>
                     <a:stretch>
                       <a:fillRect/>
                     </a:stretch>
@@ -4953,7 +5346,18 @@
           <w:sz w:val="24"/>
           <w:szCs w:val="24"/>
         </w:rPr>
-        <w:t>Zaznacz projekt floodlight</w:t>
+        <w:t>Z</w:t>
+      </w:r>
+      <w:r>
+        <w:rPr>
+          <w:b w:val="false"/>
+          <w:bCs w:val="false"/>
+          <w:i w:val="false"/>
+          <w:iCs w:val="false"/>
+          <w:sz w:val="24"/>
+          <w:szCs w:val="24"/>
+        </w:rPr>
+        <w:t>aznacz projekt floodlight</w:t>
       </w:r>
     </w:p>
     <w:p>
@@ -6022,12 +6426,8 @@
       </w:pPr>
       <w:r>
         <w:rPr>
-          <w:b w:val="false"/>
-          <w:bCs w:val="false"/>
-          <w:i w:val="false"/>
-          <w:iCs w:val="false"/>
-          <w:sz w:val="16"/>
-          <w:szCs w:val="16"/>
+          <w:rFonts w:ascii="Monospace" w:hAnsi="Monospace"/>
+          <w:color w:val="000000"/>
         </w:rPr>
       </w:r>
     </w:p>
@@ -6050,7 +6450,6 @@
       </w:pPr>
       <w:r>
         <w:rPr>
-          <w:rFonts w:ascii="Liberation Serif" w:hAnsi="Liberation Serif"/>
           <w:b w:val="false"/>
           <w:bCs w:val="false"/>
           <w:i w:val="false"/>
@@ -6064,7 +6463,6 @@
       </w:r>
       <w:r>
         <w:rPr>
-          <w:rFonts w:ascii="Liberation Serif" w:hAnsi="Liberation Serif"/>
           <w:b/>
           <w:bCs/>
           <w:i w:val="false"/>
@@ -6078,7 +6476,6 @@
       </w:r>
       <w:r>
         <w:rPr>
-          <w:rFonts w:ascii="Liberation Serif" w:hAnsi="Liberation Serif"/>
           <w:b w:val="false"/>
           <w:bCs w:val="false"/>
           <w:i w:val="false"/>
@@ -6104,14 +6501,9 @@
       </w:pPr>
       <w:r>
         <w:rPr>
-          <w:rFonts w:ascii="Liberation Serif" w:hAnsi="Liberation Serif"/>
-          <w:b/>
-          <w:bCs/>
-          <w:i w:val="false"/>
-          <w:iCs w:val="false"/>
-          <w:sz w:val="24"/>
-          <w:szCs w:val="24"/>
-          <w:u w:val="single"/>
+          <w:b w:val="false"/>
+          <w:bCs w:val="false"/>
+          <w:color w:val="000000"/>
         </w:rPr>
       </w:r>
     </w:p>
@@ -6134,7 +6526,6 @@
       </w:pPr>
       <w:r>
         <w:rPr>
-          <w:rFonts w:ascii="Liberation Serif" w:hAnsi="Liberation Serif"/>
           <w:b/>
           <w:bCs/>
           <w:i w:val="false"/>
@@ -6157,37 +6548,18 @@
       </w:pPr>
       <w:r>
         <w:rPr>
-          <w:rFonts w:ascii="Liberation Serif" w:hAnsi="Liberation Serif"/>
-          <w:b w:val="false"/>
-          <w:bCs w:val="false"/>
-          <w:i w:val="false"/>
-          <w:iCs w:val="false"/>
-          <w:sz w:val="24"/>
-          <w:szCs w:val="24"/>
-          <w:u w:val="none"/>
-        </w:rPr>
-      </w:r>
-    </w:p>
-    <w:p>
-      <w:pPr>
-        <w:pStyle w:val="Normal"/>
-        <w:jc w:val="left"/>
-        <w:rPr>
-          <w:rFonts w:ascii="Liberation Serif" w:hAnsi="Liberation Serif"/>
-          <w:b w:val="false"/>
-          <w:b w:val="false"/>
-          <w:bCs w:val="false"/>
-          <w:i w:val="false"/>
-          <w:i w:val="false"/>
-          <w:iCs w:val="false"/>
-          <w:sz w:val="24"/>
-          <w:szCs w:val="24"/>
-          <w:u w:val="none"/>
-        </w:rPr>
-      </w:pPr>
-      <w:r>
-        <w:rPr>
-          <w:rFonts w:ascii="Liberation Serif" w:hAnsi="Liberation Serif"/>
+          <w:color w:val="000000"/>
+        </w:rPr>
+      </w:r>
+    </w:p>
+    <w:p>
+      <w:pPr>
+        <w:pStyle w:val="Normal"/>
+        <w:jc w:val="left"/>
+        <w:rPr/>
+      </w:pPr>
+      <w:r>
+        <w:rPr>
           <w:b w:val="false"/>
           <w:bCs w:val="false"/>
           <w:i w:val="false"/>
@@ -6229,6 +6601,9 @@
       </w:pPr>
       <w:rPr>
         <w:rFonts w:ascii="Symbol" w:hAnsi="Symbol" w:cs="Symbol" w:hint="default"/>
+        <w:sz w:val="24"/>
+        <w:b w:val="false"/>
+        <w:rFonts w:cs="Symbol"/>
       </w:rPr>
     </w:lvl>
     <w:lvl w:ilvl="1">
@@ -6244,6 +6619,7 @@
       </w:pPr>
       <w:rPr>
         <w:rFonts w:ascii="Symbol" w:hAnsi="Symbol" w:cs="Symbol" w:hint="default"/>
+        <w:rFonts w:cs="Symbol"/>
       </w:rPr>
     </w:lvl>
     <w:lvl w:ilvl="2">
@@ -6259,6 +6635,7 @@
       </w:pPr>
       <w:rPr>
         <w:rFonts w:ascii="Symbol" w:hAnsi="Symbol" w:cs="Symbol" w:hint="default"/>
+        <w:rFonts w:cs="Symbol"/>
       </w:rPr>
     </w:lvl>
     <w:lvl w:ilvl="3">
@@ -6274,6 +6651,7 @@
       </w:pPr>
       <w:rPr>
         <w:rFonts w:ascii="Symbol" w:hAnsi="Symbol" w:cs="Symbol" w:hint="default"/>
+        <w:rFonts w:cs="Symbol"/>
       </w:rPr>
     </w:lvl>
     <w:lvl w:ilvl="4">
@@ -6289,6 +6667,7 @@
       </w:pPr>
       <w:rPr>
         <w:rFonts w:ascii="Symbol" w:hAnsi="Symbol" w:cs="Symbol" w:hint="default"/>
+        <w:rFonts w:cs="Symbol"/>
       </w:rPr>
     </w:lvl>
     <w:lvl w:ilvl="5">
@@ -6304,6 +6683,7 @@
       </w:pPr>
       <w:rPr>
         <w:rFonts w:ascii="Symbol" w:hAnsi="Symbol" w:cs="Symbol" w:hint="default"/>
+        <w:rFonts w:cs="Symbol"/>
       </w:rPr>
     </w:lvl>
     <w:lvl w:ilvl="6">
@@ -6319,6 +6699,7 @@
       </w:pPr>
       <w:rPr>
         <w:rFonts w:ascii="Symbol" w:hAnsi="Symbol" w:cs="Symbol" w:hint="default"/>
+        <w:rFonts w:cs="Symbol"/>
       </w:rPr>
     </w:lvl>
     <w:lvl w:ilvl="7">
@@ -6334,6 +6715,7 @@
       </w:pPr>
       <w:rPr>
         <w:rFonts w:ascii="Symbol" w:hAnsi="Symbol" w:cs="Symbol" w:hint="default"/>
+        <w:rFonts w:cs="Symbol"/>
       </w:rPr>
     </w:lvl>
     <w:lvl w:ilvl="8">
@@ -6349,6 +6731,7 @@
       </w:pPr>
       <w:rPr>
         <w:rFonts w:ascii="Symbol" w:hAnsi="Symbol" w:cs="Symbol" w:hint="default"/>
+        <w:rFonts w:cs="Symbol"/>
       </w:rPr>
     </w:lvl>
   </w:abstractNum>
@@ -6366,6 +6749,8 @@
       </w:pPr>
       <w:rPr>
         <w:rFonts w:ascii="Symbol" w:hAnsi="Symbol" w:cs="Symbol" w:hint="default"/>
+        <w:sz w:val="24"/>
+        <w:b w:val="false"/>
         <w:rFonts w:cs="OpenSymbol"/>
       </w:rPr>
     </w:lvl>
@@ -6510,7 +6895,6 @@
         </w:tabs>
         <w:ind w:left="720" w:hanging="360"/>
       </w:pPr>
-      <w:rPr/>
     </w:lvl>
     <w:lvl w:ilvl="1">
       <w:start w:val="1"/>
@@ -6523,7 +6907,6 @@
         </w:tabs>
         <w:ind w:left="1080" w:hanging="360"/>
       </w:pPr>
-      <w:rPr/>
     </w:lvl>
     <w:lvl w:ilvl="2">
       <w:start w:val="1"/>
@@ -6536,7 +6919,6 @@
         </w:tabs>
         <w:ind w:left="1440" w:hanging="360"/>
       </w:pPr>
-      <w:rPr/>
     </w:lvl>
     <w:lvl w:ilvl="3">
       <w:start w:val="1"/>
@@ -6549,7 +6931,6 @@
         </w:tabs>
         <w:ind w:left="1800" w:hanging="360"/>
       </w:pPr>
-      <w:rPr/>
     </w:lvl>
     <w:lvl w:ilvl="4">
       <w:start w:val="1"/>
@@ -6562,7 +6943,6 @@
         </w:tabs>
         <w:ind w:left="2160" w:hanging="360"/>
       </w:pPr>
-      <w:rPr/>
     </w:lvl>
     <w:lvl w:ilvl="5">
       <w:start w:val="1"/>
@@ -6575,7 +6955,6 @@
         </w:tabs>
         <w:ind w:left="2520" w:hanging="360"/>
       </w:pPr>
-      <w:rPr/>
     </w:lvl>
     <w:lvl w:ilvl="6">
       <w:start w:val="1"/>
@@ -6588,7 +6967,6 @@
         </w:tabs>
         <w:ind w:left="2880" w:hanging="360"/>
       </w:pPr>
-      <w:rPr/>
     </w:lvl>
     <w:lvl w:ilvl="7">
       <w:start w:val="1"/>
@@ -6601,7 +6979,6 @@
         </w:tabs>
         <w:ind w:left="3240" w:hanging="360"/>
       </w:pPr>
-      <w:rPr/>
     </w:lvl>
     <w:lvl w:ilvl="8">
       <w:start w:val="1"/>
@@ -6614,7 +6991,6 @@
         </w:tabs>
         <w:ind w:left="3600" w:hanging="360"/>
       </w:pPr>
-      <w:rPr/>
     </w:lvl>
   </w:abstractNum>
   <w:abstractNum w:abstractNumId="4">
@@ -6629,7 +7005,6 @@
         </w:tabs>
         <w:ind w:left="720" w:hanging="360"/>
       </w:pPr>
-      <w:rPr/>
     </w:lvl>
     <w:lvl w:ilvl="1">
       <w:start w:val="1"/>
@@ -6642,7 +7017,6 @@
         </w:tabs>
         <w:ind w:left="1080" w:hanging="360"/>
       </w:pPr>
-      <w:rPr/>
     </w:lvl>
     <w:lvl w:ilvl="2">
       <w:start w:val="1"/>
@@ -6655,7 +7029,6 @@
         </w:tabs>
         <w:ind w:left="1440" w:hanging="360"/>
       </w:pPr>
-      <w:rPr/>
     </w:lvl>
     <w:lvl w:ilvl="3">
       <w:start w:val="1"/>
@@ -6668,7 +7041,6 @@
         </w:tabs>
         <w:ind w:left="1800" w:hanging="360"/>
       </w:pPr>
-      <w:rPr/>
     </w:lvl>
     <w:lvl w:ilvl="4">
       <w:start w:val="1"/>
@@ -6681,7 +7053,6 @@
         </w:tabs>
         <w:ind w:left="2160" w:hanging="360"/>
       </w:pPr>
-      <w:rPr/>
     </w:lvl>
     <w:lvl w:ilvl="5">
       <w:start w:val="1"/>
@@ -6694,7 +7065,6 @@
         </w:tabs>
         <w:ind w:left="2520" w:hanging="360"/>
       </w:pPr>
-      <w:rPr/>
     </w:lvl>
     <w:lvl w:ilvl="6">
       <w:start w:val="1"/>
@@ -6707,7 +7077,6 @@
         </w:tabs>
         <w:ind w:left="2880" w:hanging="360"/>
       </w:pPr>
-      <w:rPr/>
     </w:lvl>
     <w:lvl w:ilvl="7">
       <w:start w:val="1"/>
@@ -6720,7 +7089,6 @@
         </w:tabs>
         <w:ind w:left="3240" w:hanging="360"/>
       </w:pPr>
-      <w:rPr/>
     </w:lvl>
     <w:lvl w:ilvl="8">
       <w:start w:val="1"/>
@@ -6733,7 +7101,6 @@
         </w:tabs>
         <w:ind w:left="3600" w:hanging="360"/>
       </w:pPr>
-      <w:rPr/>
     </w:lvl>
   </w:abstractNum>
   <w:abstractNum w:abstractNumId="5">
@@ -6748,7 +7115,6 @@
         </w:tabs>
         <w:ind w:left="720" w:hanging="360"/>
       </w:pPr>
-      <w:rPr/>
     </w:lvl>
     <w:lvl w:ilvl="1">
       <w:start w:val="1"/>
@@ -6761,7 +7127,6 @@
         </w:tabs>
         <w:ind w:left="1080" w:hanging="360"/>
       </w:pPr>
-      <w:rPr/>
     </w:lvl>
     <w:lvl w:ilvl="2">
       <w:start w:val="1"/>
@@ -6774,7 +7139,6 @@
         </w:tabs>
         <w:ind w:left="1440" w:hanging="360"/>
       </w:pPr>
-      <w:rPr/>
     </w:lvl>
     <w:lvl w:ilvl="3">
       <w:start w:val="1"/>
@@ -6787,7 +7151,6 @@
         </w:tabs>
         <w:ind w:left="1800" w:hanging="360"/>
       </w:pPr>
-      <w:rPr/>
     </w:lvl>
     <w:lvl w:ilvl="4">
       <w:start w:val="1"/>
@@ -6800,7 +7163,6 @@
         </w:tabs>
         <w:ind w:left="2160" w:hanging="360"/>
       </w:pPr>
-      <w:rPr/>
     </w:lvl>
     <w:lvl w:ilvl="5">
       <w:start w:val="1"/>
@@ -6813,7 +7175,6 @@
         </w:tabs>
         <w:ind w:left="2520" w:hanging="360"/>
       </w:pPr>
-      <w:rPr/>
     </w:lvl>
     <w:lvl w:ilvl="6">
       <w:start w:val="1"/>
@@ -6826,7 +7187,6 @@
         </w:tabs>
         <w:ind w:left="2880" w:hanging="360"/>
       </w:pPr>
-      <w:rPr/>
     </w:lvl>
     <w:lvl w:ilvl="7">
       <w:start w:val="1"/>
@@ -6839,7 +7199,6 @@
         </w:tabs>
         <w:ind w:left="3240" w:hanging="360"/>
       </w:pPr>
-      <w:rPr/>
     </w:lvl>
     <w:lvl w:ilvl="8">
       <w:start w:val="1"/>
@@ -6852,7 +7211,6 @@
         </w:tabs>
         <w:ind w:left="3600" w:hanging="360"/>
       </w:pPr>
-      <w:rPr/>
     </w:lvl>
   </w:abstractNum>
   <w:abstractNum w:abstractNumId="6">
@@ -7001,15 +7359,12 @@
     <w:rPrDefault>
       <w:rPr>
         <w:rFonts w:ascii="Liberation Serif" w:hAnsi="Liberation Serif" w:eastAsia="Noto Sans CJK SC Regular" w:cs="FreeSans"/>
-        <w:sz w:val="24"/>
         <w:szCs w:val="24"/>
         <w:lang w:val="en-US" w:eastAsia="zh-CN" w:bidi="hi-IN"/>
       </w:rPr>
     </w:rPrDefault>
     <w:pPrDefault>
-      <w:pPr>
-        <w:widowControl/>
-      </w:pPr>
+      <w:pPr/>
     </w:pPrDefault>
   </w:docDefaults>
   <w:style w:type="paragraph" w:styleId="Normal">
@@ -7017,10 +7372,12 @@
     <w:qFormat/>
     <w:pPr>
       <w:widowControl/>
+      <w:bidi w:val="0"/>
+      <w:jc w:val="left"/>
     </w:pPr>
     <w:rPr>
       <w:rFonts w:ascii="Liberation Serif" w:hAnsi="Liberation Serif" w:eastAsia="Noto Sans CJK SC Regular" w:cs="FreeSans"/>
-      <w:color w:val="auto"/>
+      <w:color w:val="00000A"/>
       <w:sz w:val="24"/>
       <w:szCs w:val="24"/>
       <w:lang w:val="en-US" w:eastAsia="zh-CN" w:bidi="hi-IN"/>
@@ -7045,6 +7402,136 @@
     <w:name w:val="Numbering Symbols"/>
     <w:qFormat/>
     <w:rPr/>
+  </w:style>
+  <w:style w:type="character" w:styleId="ListLabel1">
+    <w:name w:val="ListLabel 1"/>
+    <w:qFormat/>
+    <w:rPr>
+      <w:rFonts w:cs="Symbol"/>
+      <w:b w:val="false"/>
+      <w:sz w:val="24"/>
+    </w:rPr>
+  </w:style>
+  <w:style w:type="character" w:styleId="ListLabel2">
+    <w:name w:val="ListLabel 2"/>
+    <w:qFormat/>
+    <w:rPr>
+      <w:rFonts w:cs="Symbol"/>
+    </w:rPr>
+  </w:style>
+  <w:style w:type="character" w:styleId="ListLabel3">
+    <w:name w:val="ListLabel 3"/>
+    <w:qFormat/>
+    <w:rPr>
+      <w:rFonts w:cs="Symbol"/>
+    </w:rPr>
+  </w:style>
+  <w:style w:type="character" w:styleId="ListLabel4">
+    <w:name w:val="ListLabel 4"/>
+    <w:qFormat/>
+    <w:rPr>
+      <w:rFonts w:cs="Symbol"/>
+    </w:rPr>
+  </w:style>
+  <w:style w:type="character" w:styleId="ListLabel5">
+    <w:name w:val="ListLabel 5"/>
+    <w:qFormat/>
+    <w:rPr>
+      <w:rFonts w:cs="Symbol"/>
+    </w:rPr>
+  </w:style>
+  <w:style w:type="character" w:styleId="ListLabel6">
+    <w:name w:val="ListLabel 6"/>
+    <w:qFormat/>
+    <w:rPr>
+      <w:rFonts w:cs="Symbol"/>
+    </w:rPr>
+  </w:style>
+  <w:style w:type="character" w:styleId="ListLabel7">
+    <w:name w:val="ListLabel 7"/>
+    <w:qFormat/>
+    <w:rPr>
+      <w:rFonts w:cs="Symbol"/>
+    </w:rPr>
+  </w:style>
+  <w:style w:type="character" w:styleId="ListLabel8">
+    <w:name w:val="ListLabel 8"/>
+    <w:qFormat/>
+    <w:rPr>
+      <w:rFonts w:cs="Symbol"/>
+    </w:rPr>
+  </w:style>
+  <w:style w:type="character" w:styleId="ListLabel9">
+    <w:name w:val="ListLabel 9"/>
+    <w:qFormat/>
+    <w:rPr>
+      <w:rFonts w:cs="Symbol"/>
+    </w:rPr>
+  </w:style>
+  <w:style w:type="character" w:styleId="ListLabel10">
+    <w:name w:val="ListLabel 10"/>
+    <w:qFormat/>
+    <w:rPr>
+      <w:rFonts w:cs="OpenSymbol"/>
+      <w:b w:val="false"/>
+      <w:sz w:val="24"/>
+    </w:rPr>
+  </w:style>
+  <w:style w:type="character" w:styleId="ListLabel11">
+    <w:name w:val="ListLabel 11"/>
+    <w:qFormat/>
+    <w:rPr>
+      <w:rFonts w:cs="OpenSymbol"/>
+    </w:rPr>
+  </w:style>
+  <w:style w:type="character" w:styleId="ListLabel12">
+    <w:name w:val="ListLabel 12"/>
+    <w:qFormat/>
+    <w:rPr>
+      <w:rFonts w:cs="OpenSymbol"/>
+    </w:rPr>
+  </w:style>
+  <w:style w:type="character" w:styleId="ListLabel13">
+    <w:name w:val="ListLabel 13"/>
+    <w:qFormat/>
+    <w:rPr>
+      <w:rFonts w:cs="OpenSymbol"/>
+    </w:rPr>
+  </w:style>
+  <w:style w:type="character" w:styleId="ListLabel14">
+    <w:name w:val="ListLabel 14"/>
+    <w:qFormat/>
+    <w:rPr>
+      <w:rFonts w:cs="OpenSymbol"/>
+    </w:rPr>
+  </w:style>
+  <w:style w:type="character" w:styleId="ListLabel15">
+    <w:name w:val="ListLabel 15"/>
+    <w:qFormat/>
+    <w:rPr>
+      <w:rFonts w:cs="OpenSymbol"/>
+    </w:rPr>
+  </w:style>
+  <w:style w:type="character" w:styleId="ListLabel16">
+    <w:name w:val="ListLabel 16"/>
+    <w:qFormat/>
+    <w:rPr>
+      <w:rFonts w:cs="OpenSymbol"/>
+    </w:rPr>
+  </w:style>
+  <w:style w:type="character" w:styleId="ListLabel17">
+    <w:name w:val="ListLabel 17"/>
+    <w:qFormat/>
+    <w:rPr>
+      <w:rFonts w:cs="OpenSymbol"/>
+    </w:rPr>
+  </w:style>
+  <w:style w:type="character" w:styleId="ListLabel18">
+    <w:name w:val="ListLabel 18"/>
+    <w:qFormat/>
+    <w:rPr>
+      <w:rFonts w:cs="OpenSymbol"/>
+    </w:rPr>
   </w:style>
   <w:style w:type="paragraph" w:styleId="Heading">
     <w:name w:val="Heading"/>

</xml_diff>